<commit_message>
Changes to week 1 report
</commit_message>
<xml_diff>
--- a/Week1/Week1ReportforGroup27.docx
+++ b/Week1/Week1ReportforGroup27.docx
@@ -4,23 +4,230 @@
   <w:background w:color="FFFFFF"/>
   <w:body>
     <w:p>
-      <w:pPr>
-        <w:jc w:val="center"/>
-      </w:pPr>
-      <w:bookmarkStart w:id="0" w:name="_GoBack"/>
-      <w:bookmarkEnd w:id="0"/>
-      <w:r>
-        <w:rPr>
-          <w:b/>
+      <w:r>
+        <w:rPr>
+          <w:noProof/>
+        </w:rPr>
+        <mc:AlternateContent>
+          <mc:Choice Requires="wps">
+            <w:drawing>
+              <wp:anchor distT="0" distB="0" distL="114300" distR="114300" simplePos="0" relativeHeight="251659264" behindDoc="0" locked="0" layoutInCell="1" allowOverlap="1" wp14:anchorId="0A0F4B22" wp14:editId="07C219AB">
+                <wp:simplePos x="0" y="0"/>
+                <wp:positionH relativeFrom="column">
+                  <wp:posOffset>0</wp:posOffset>
+                </wp:positionH>
+                <wp:positionV relativeFrom="paragraph">
+                  <wp:posOffset>0</wp:posOffset>
+                </wp:positionV>
+                <wp:extent cx="1828800" cy="1828800"/>
+                <wp:effectExtent l="0" t="0" r="0" b="0"/>
+                <wp:wrapSquare wrapText="bothSides"/>
+                <wp:docPr id="1" name="Text Box 1"/>
+                <wp:cNvGraphicFramePr/>
+                <a:graphic xmlns:a="http://schemas.openxmlformats.org/drawingml/2006/main">
+                  <a:graphicData uri="http://schemas.microsoft.com/office/word/2010/wordprocessingShape">
+                    <wps:wsp>
+                      <wps:cNvSpPr txBox="1"/>
+                      <wps:spPr>
+                        <a:xfrm>
+                          <a:off x="0" y="0"/>
+                          <a:ext cx="1828800" cy="1828800"/>
+                        </a:xfrm>
+                        <a:prstGeom prst="rect">
+                          <a:avLst/>
+                        </a:prstGeom>
+                        <a:solidFill>
+                          <a:schemeClr val="bg1"/>
+                        </a:solidFill>
+                        <a:ln>
+                          <a:noFill/>
+                        </a:ln>
+                      </wps:spPr>
+                      <wps:txbx>
+                        <w:txbxContent>
+                          <w:p>
+                            <w:pPr>
+                              <w:jc w:val="center"/>
+                              <w:rPr>
+                                <w:b/>
+                                <w:color w:val="000000" w:themeColor="text1"/>
+                                <w:sz w:val="68"/>
+                                <w:szCs w:val="68"/>
+                                <w14:textOutline w14:w="11112" w14:cap="flat" w14:cmpd="sng" w14:algn="ctr">
+                                  <w14:solidFill>
+                                    <w14:schemeClr w14:val="accent2"/>
+                                  </w14:solidFill>
+                                  <w14:prstDash w14:val="solid"/>
+                                  <w14:round/>
+                                </w14:textOutline>
+                              </w:rPr>
+                            </w:pPr>
+                            <w:r>
+                              <w:rPr>
+                                <w:b/>
+                                <w:color w:val="000000" w:themeColor="text1"/>
+                                <w:sz w:val="68"/>
+                                <w:szCs w:val="68"/>
+                                <w14:textOutline w14:w="11112" w14:cap="flat" w14:cmpd="sng" w14:algn="ctr">
+                                  <w14:solidFill>
+                                    <w14:schemeClr w14:val="accent2"/>
+                                  </w14:solidFill>
+                                  <w14:prstDash w14:val="solid"/>
+                                  <w14:round/>
+                                </w14:textOutline>
+                              </w:rPr>
+                              <w:t>Week 1 Report for Group 27</w:t>
+                            </w:r>
+                          </w:p>
+                          <w:p>
+                            <w:pPr>
+                              <w:jc w:val="center"/>
+                              <w:rPr>
+                                <w:b/>
+                                <w:color w:val="000000" w:themeColor="text1"/>
+                                <w:sz w:val="68"/>
+                                <w:szCs w:val="68"/>
+                                <w14:textOutline w14:w="11112" w14:cap="flat" w14:cmpd="sng" w14:algn="ctr">
+                                  <w14:solidFill>
+                                    <w14:srgbClr w14:val="000000"/>
+                                  </w14:solidFill>
+                                  <w14:prstDash w14:val="solid"/>
+                                  <w14:round/>
+                                </w14:textOutline>
+                              </w:rPr>
+                            </w:pPr>
+                            <w:r>
+                              <w:rPr>
+                                <w:b/>
+                                <w:color w:val="000000" w:themeColor="text1"/>
+                                <w:sz w:val="68"/>
+                                <w:szCs w:val="68"/>
+                                <w14:textOutline w14:w="11112" w14:cap="flat" w14:cmpd="sng" w14:algn="ctr">
+                                  <w14:solidFill>
+                                    <w14:schemeClr w14:val="accent2"/>
+                                  </w14:solidFill>
+                                  <w14:prstDash w14:val="solid"/>
+                                  <w14:round/>
+                                </w14:textOutline>
+                              </w:rPr>
+                              <w:t>Team Name: SWAT-Kats</w:t>
+                            </w:r>
+                          </w:p>
+                        </w:txbxContent>
+                      </wps:txbx>
+                      <wps:bodyPr rot="0" spcFirstLastPara="0" vertOverflow="overflow" horzOverflow="overflow" vert="horz" wrap="none" lIns="91440" tIns="45720" rIns="91440" bIns="45720" numCol="1" spcCol="0" rtlCol="0" fromWordArt="0" anchor="t" anchorCtr="0" forceAA="0" compatLnSpc="1">
+                        <a:prstTxWarp prst="textNoShape">
+                          <a:avLst/>
+                        </a:prstTxWarp>
+                        <a:spAutoFit/>
+                      </wps:bodyPr>
+                    </wps:wsp>
+                  </a:graphicData>
+                </a:graphic>
+              </wp:anchor>
+            </w:drawing>
+          </mc:Choice>
+          <mc:Fallback>
+            <w:pict>
+              <v:shapetype w14:anchorId="0A0F4B22" id="_x0000_t202" coordsize="21600,21600" o:spt="202" path="m,l,21600r21600,l21600,xe">
+                <v:stroke joinstyle="miter"/>
+                <v:path gradientshapeok="t" o:connecttype="rect"/>
+              </v:shapetype>
+              <v:shape id="Text Box 1" o:spid="_x0000_s1026" type="#_x0000_t202" style="position:absolute;margin-left:0;margin-top:0;width:2in;height:2in;z-index:251659264;visibility:visible;mso-wrap-style:none;mso-wrap-distance-left:9pt;mso-wrap-distance-top:0;mso-wrap-distance-right:9pt;mso-wrap-distance-bottom:0;mso-position-horizontal:absolute;mso-position-horizontal-relative:text;mso-position-vertical:absolute;mso-position-vertical-relative:text;v-text-anchor:top" o:gfxdata="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" fillcolor="white [3212]" stroked="f">
+                <v:textbox style="mso-fit-shape-to-text:t">
+                  <w:txbxContent>
+                    <w:p>
+                      <w:pPr>
+                        <w:jc w:val="center"/>
+                        <w:rPr>
+                          <w:b/>
+                          <w:color w:val="000000" w:themeColor="text1"/>
+                          <w:sz w:val="68"/>
+                          <w:szCs w:val="68"/>
+                          <w14:textOutline w14:w="11112" w14:cap="flat" w14:cmpd="sng" w14:algn="ctr">
+                            <w14:solidFill>
+                              <w14:schemeClr w14:val="accent2"/>
+                            </w14:solidFill>
+                            <w14:prstDash w14:val="solid"/>
+                            <w14:round/>
+                          </w14:textOutline>
+                        </w:rPr>
+                      </w:pPr>
+                      <w:r>
+                        <w:rPr>
+                          <w:b/>
+                          <w:color w:val="000000" w:themeColor="text1"/>
+                          <w:sz w:val="68"/>
+                          <w:szCs w:val="68"/>
+                          <w14:textOutline w14:w="11112" w14:cap="flat" w14:cmpd="sng" w14:algn="ctr">
+                            <w14:solidFill>
+                              <w14:schemeClr w14:val="accent2"/>
+                            </w14:solidFill>
+                            <w14:prstDash w14:val="solid"/>
+                            <w14:round/>
+                          </w14:textOutline>
+                        </w:rPr>
+                        <w:t>Week 1 Report for Group 27</w:t>
+                      </w:r>
+                    </w:p>
+                    <w:p>
+                      <w:pPr>
+                        <w:jc w:val="center"/>
+                        <w:rPr>
+                          <w:b/>
+                          <w:color w:val="000000" w:themeColor="text1"/>
+                          <w:sz w:val="68"/>
+                          <w:szCs w:val="68"/>
+                          <w14:textOutline w14:w="11112" w14:cap="flat" w14:cmpd="sng" w14:algn="ctr">
+                            <w14:solidFill>
+                              <w14:srgbClr w14:val="000000"/>
+                            </w14:solidFill>
+                            <w14:prstDash w14:val="solid"/>
+                            <w14:round/>
+                          </w14:textOutline>
+                        </w:rPr>
+                      </w:pPr>
+                      <w:r>
+                        <w:rPr>
+                          <w:b/>
+                          <w:color w:val="000000" w:themeColor="text1"/>
+                          <w:sz w:val="68"/>
+                          <w:szCs w:val="68"/>
+                          <w14:textOutline w14:w="11112" w14:cap="flat" w14:cmpd="sng" w14:algn="ctr">
+                            <w14:solidFill>
+                              <w14:schemeClr w14:val="accent2"/>
+                            </w14:solidFill>
+                            <w14:prstDash w14:val="solid"/>
+                            <w14:round/>
+                          </w14:textOutline>
+                        </w:rPr>
+                        <w:t>Team Name: SWAT-Kats</w:t>
+                      </w:r>
+                    </w:p>
+                  </w:txbxContent>
+                </v:textbox>
+                <w10:wrap type="square"/>
+              </v:shape>
+            </w:pict>
+          </mc:Fallback>
+        </mc:AlternateContent>
+      </w:r>
+    </w:p>
+    <w:p/>
+    <w:p/>
+    <w:p>
+      <w:pPr>
+        <w:rPr>
+          <w:sz w:val="24"/>
+        </w:rPr>
+      </w:pPr>
+    </w:p>
+    <w:p>
+      <w:pPr>
+        <w:rPr>
           <w:sz w:val="28"/>
           <w:szCs w:val="28"/>
         </w:rPr>
-        <w:t>Week 1 Report for Group 27</w:t>
-      </w:r>
-    </w:p>
-    <w:p>
-      <w:pPr>
-        <w:jc w:val="center"/>
       </w:pPr>
       <w:r>
         <w:rPr>
@@ -28,67 +235,12 @@
           <w:sz w:val="28"/>
           <w:szCs w:val="28"/>
         </w:rPr>
-        <w:t>Team Name: S</w:t>
-      </w:r>
-      <w:r>
-        <w:rPr>
-          <w:b/>
+        <w:t>Team Repo on Github:</w:t>
+      </w:r>
+      <w:r>
+        <w:rPr>
           <w:sz w:val="28"/>
           <w:szCs w:val="28"/>
-        </w:rPr>
-        <w:t>WAT</w:t>
-      </w:r>
-      <w:r>
-        <w:rPr>
-          <w:b/>
-          <w:sz w:val="28"/>
-          <w:szCs w:val="28"/>
-        </w:rPr>
-        <w:t>-Kats</w:t>
-      </w:r>
-    </w:p>
-    <w:p/>
-    <w:p/>
-    <w:p/>
-    <w:p>
-      <w:pPr>
-        <w:rPr>
-          <w:sz w:val="24"/>
-        </w:rPr>
-      </w:pPr>
-    </w:p>
-    <w:p>
-      <w:pPr>
-        <w:rPr>
-          <w:sz w:val="24"/>
-        </w:rPr>
-      </w:pPr>
-      <w:r>
-        <w:rPr>
-          <w:b/>
-          <w:sz w:val="24"/>
-        </w:rPr>
-        <w:t xml:space="preserve">Team Repo on </w:t>
-      </w:r>
-      <w:proofErr w:type="spellStart"/>
-      <w:r>
-        <w:rPr>
-          <w:b/>
-          <w:sz w:val="24"/>
-        </w:rPr>
-        <w:t>Github</w:t>
-      </w:r>
-      <w:proofErr w:type="spellEnd"/>
-      <w:r>
-        <w:rPr>
-          <w:b/>
-          <w:sz w:val="24"/>
-        </w:rPr>
-        <w:t>:</w:t>
-      </w:r>
-      <w:r>
-        <w:rPr>
-          <w:sz w:val="24"/>
         </w:rPr>
         <w:t xml:space="preserve"> </w:t>
       </w:r>
@@ -96,7 +248,8 @@
         <w:r>
           <w:rPr>
             <w:color w:val="1155CC"/>
-            <w:sz w:val="24"/>
+            <w:sz w:val="28"/>
+            <w:szCs w:val="28"/>
             <w:u w:val="single"/>
           </w:rPr>
           <w:t>https://github.com/amit-sjsu/SWAT-Kats</w:t>
@@ -106,19 +259,22 @@
     <w:p>
       <w:pPr>
         <w:rPr>
-          <w:sz w:val="24"/>
-        </w:rPr>
-      </w:pPr>
-      <w:r>
-        <w:rPr>
-          <w:b/>
-          <w:sz w:val="24"/>
+          <w:sz w:val="28"/>
+          <w:szCs w:val="28"/>
+        </w:rPr>
+      </w:pPr>
+      <w:r>
+        <w:rPr>
+          <w:b/>
+          <w:sz w:val="28"/>
+          <w:szCs w:val="28"/>
         </w:rPr>
         <w:t>Team Waffle Link:</w:t>
       </w:r>
       <w:r>
         <w:rPr>
-          <w:sz w:val="24"/>
+          <w:sz w:val="28"/>
+          <w:szCs w:val="28"/>
         </w:rPr>
         <w:t xml:space="preserve"> </w:t>
       </w:r>
@@ -126,7 +282,8 @@
         <w:r>
           <w:rPr>
             <w:color w:val="1155CC"/>
-            <w:sz w:val="24"/>
+            <w:sz w:val="28"/>
+            <w:szCs w:val="28"/>
             <w:u w:val="single"/>
           </w:rPr>
           <w:t>https://waffle.io/amit-sjsu/SWAT-Kats</w:t>
@@ -136,19 +293,22 @@
     <w:p>
       <w:pPr>
         <w:rPr>
-          <w:sz w:val="24"/>
-        </w:rPr>
-      </w:pPr>
-      <w:r>
-        <w:rPr>
-          <w:b/>
-          <w:sz w:val="24"/>
+          <w:sz w:val="28"/>
+          <w:szCs w:val="28"/>
+        </w:rPr>
+      </w:pPr>
+      <w:r>
+        <w:rPr>
+          <w:b/>
+          <w:sz w:val="28"/>
+          <w:szCs w:val="28"/>
         </w:rPr>
         <w:t>Team Google Link of CFD:</w:t>
       </w:r>
       <w:r>
         <w:rPr>
-          <w:sz w:val="24"/>
+          <w:sz w:val="28"/>
+          <w:szCs w:val="28"/>
         </w:rPr>
         <w:t xml:space="preserve"> </w:t>
       </w:r>
@@ -156,8 +316,8 @@
         <w:r>
           <w:rPr>
             <w:color w:val="1155CC"/>
-            <w:sz w:val="24"/>
-            <w:szCs w:val="23"/>
+            <w:sz w:val="28"/>
+            <w:szCs w:val="28"/>
             <w:u w:val="single"/>
           </w:rPr>
           <w:t>http://bit.ly/2cI4tlQ</w:t>
@@ -167,34 +327,39 @@
     <w:p>
       <w:pPr>
         <w:rPr>
-          <w:sz w:val="24"/>
-        </w:rPr>
-      </w:pPr>
-    </w:p>
-    <w:p>
-      <w:pPr>
-        <w:rPr>
-          <w:sz w:val="24"/>
-        </w:rPr>
-      </w:pPr>
-    </w:p>
-    <w:p>
-      <w:pPr>
-        <w:rPr>
-          <w:sz w:val="24"/>
-        </w:rPr>
-      </w:pPr>
-    </w:p>
-    <w:p>
-      <w:pPr>
-        <w:rPr>
-          <w:sz w:val="24"/>
-        </w:rPr>
-      </w:pPr>
-      <w:r>
-        <w:rPr>
-          <w:b/>
-          <w:sz w:val="24"/>
+          <w:sz w:val="28"/>
+          <w:szCs w:val="28"/>
+        </w:rPr>
+      </w:pPr>
+    </w:p>
+    <w:p>
+      <w:pPr>
+        <w:rPr>
+          <w:sz w:val="28"/>
+          <w:szCs w:val="28"/>
+        </w:rPr>
+      </w:pPr>
+    </w:p>
+    <w:p>
+      <w:pPr>
+        <w:rPr>
+          <w:sz w:val="28"/>
+          <w:szCs w:val="28"/>
+        </w:rPr>
+      </w:pPr>
+    </w:p>
+    <w:p>
+      <w:pPr>
+        <w:rPr>
+          <w:sz w:val="28"/>
+          <w:szCs w:val="28"/>
+        </w:rPr>
+      </w:pPr>
+      <w:r>
+        <w:rPr>
+          <w:b/>
+          <w:sz w:val="28"/>
+          <w:szCs w:val="28"/>
         </w:rPr>
         <w:t xml:space="preserve">Team Member’s Name: </w:t>
       </w:r>
@@ -208,28 +373,16 @@
         <w:ind w:hanging="360"/>
         <w:contextualSpacing/>
         <w:rPr>
-          <w:sz w:val="24"/>
-        </w:rPr>
-      </w:pPr>
-      <w:r>
-        <w:rPr>
-          <w:sz w:val="24"/>
-        </w:rPr>
-        <w:t xml:space="preserve">Anudeep </w:t>
-      </w:r>
-      <w:proofErr w:type="spellStart"/>
-      <w:r>
-        <w:rPr>
-          <w:sz w:val="24"/>
-        </w:rPr>
-        <w:t>Rentala</w:t>
-      </w:r>
-      <w:proofErr w:type="spellEnd"/>
-      <w:r>
-        <w:rPr>
-          <w:sz w:val="24"/>
-        </w:rPr>
-        <w:t xml:space="preserve"> - Section 3</w:t>
+          <w:sz w:val="28"/>
+          <w:szCs w:val="28"/>
+        </w:rPr>
+      </w:pPr>
+      <w:r>
+        <w:rPr>
+          <w:sz w:val="28"/>
+          <w:szCs w:val="28"/>
+        </w:rPr>
+        <w:t>Anudeep Rentala - Section 3</w:t>
       </w:r>
     </w:p>
     <w:p>
@@ -241,14 +394,16 @@
         <w:ind w:hanging="360"/>
         <w:contextualSpacing/>
         <w:rPr>
-          <w:sz w:val="24"/>
+          <w:sz w:val="28"/>
+          <w:szCs w:val="28"/>
         </w:rPr>
       </w:pPr>
       <w:hyperlink r:id="rId8">
         <w:r>
           <w:rPr>
             <w:color w:val="1155CC"/>
-            <w:sz w:val="24"/>
+            <w:sz w:val="28"/>
+            <w:szCs w:val="28"/>
             <w:u w:val="single"/>
           </w:rPr>
           <w:t>https://github.com/rentala</w:t>
@@ -264,12 +419,14 @@
         <w:ind w:hanging="360"/>
         <w:contextualSpacing/>
         <w:rPr>
-          <w:sz w:val="24"/>
-        </w:rPr>
-      </w:pPr>
-      <w:r>
-        <w:rPr>
-          <w:sz w:val="24"/>
+          <w:sz w:val="28"/>
+          <w:szCs w:val="28"/>
+        </w:rPr>
+      </w:pPr>
+      <w:r>
+        <w:rPr>
+          <w:sz w:val="28"/>
+          <w:szCs w:val="28"/>
         </w:rPr>
         <w:t>Swathi Koduri - Section 4</w:t>
       </w:r>
@@ -283,14 +440,16 @@
         <w:ind w:hanging="360"/>
         <w:contextualSpacing/>
         <w:rPr>
-          <w:sz w:val="24"/>
+          <w:sz w:val="28"/>
+          <w:szCs w:val="28"/>
         </w:rPr>
       </w:pPr>
       <w:hyperlink r:id="rId9">
         <w:r>
           <w:rPr>
             <w:color w:val="1155CC"/>
-            <w:sz w:val="24"/>
+            <w:sz w:val="28"/>
+            <w:szCs w:val="28"/>
             <w:u w:val="single"/>
           </w:rPr>
           <w:t>https://github.com/swathikoduri</w:t>
@@ -306,22 +465,16 @@
         <w:ind w:hanging="360"/>
         <w:contextualSpacing/>
         <w:rPr>
-          <w:sz w:val="24"/>
-        </w:rPr>
-      </w:pPr>
-      <w:proofErr w:type="spellStart"/>
-      <w:r>
-        <w:rPr>
-          <w:sz w:val="24"/>
-        </w:rPr>
-        <w:t>Navneet</w:t>
-      </w:r>
-      <w:proofErr w:type="spellEnd"/>
-      <w:r>
-        <w:rPr>
-          <w:sz w:val="24"/>
-        </w:rPr>
-        <w:t xml:space="preserve"> Jain - Section 4</w:t>
+          <w:sz w:val="28"/>
+          <w:szCs w:val="28"/>
+        </w:rPr>
+      </w:pPr>
+      <w:r>
+        <w:rPr>
+          <w:sz w:val="28"/>
+          <w:szCs w:val="28"/>
+        </w:rPr>
+        <w:t>Navneet Jain - Section 4</w:t>
       </w:r>
     </w:p>
     <w:p>
@@ -333,14 +486,16 @@
         <w:ind w:hanging="360"/>
         <w:contextualSpacing/>
         <w:rPr>
-          <w:sz w:val="24"/>
+          <w:sz w:val="28"/>
+          <w:szCs w:val="28"/>
         </w:rPr>
       </w:pPr>
       <w:hyperlink r:id="rId10">
         <w:r>
           <w:rPr>
             <w:color w:val="1155CC"/>
-            <w:sz w:val="24"/>
+            <w:sz w:val="28"/>
+            <w:szCs w:val="28"/>
             <w:u w:val="single"/>
           </w:rPr>
           <w:t>https://github.com/navijain90</w:t>
@@ -356,12 +511,14 @@
         <w:ind w:hanging="360"/>
         <w:contextualSpacing/>
         <w:rPr>
-          <w:sz w:val="24"/>
-        </w:rPr>
-      </w:pPr>
-      <w:r>
-        <w:rPr>
-          <w:sz w:val="24"/>
+          <w:sz w:val="28"/>
+          <w:szCs w:val="28"/>
+        </w:rPr>
+      </w:pPr>
+      <w:r>
+        <w:rPr>
+          <w:sz w:val="28"/>
+          <w:szCs w:val="28"/>
         </w:rPr>
         <w:t>Amit Pandey - Section 4</w:t>
       </w:r>
@@ -375,14 +532,16 @@
         <w:ind w:hanging="360"/>
         <w:contextualSpacing/>
         <w:rPr>
-          <w:sz w:val="24"/>
+          <w:sz w:val="28"/>
+          <w:szCs w:val="28"/>
         </w:rPr>
       </w:pPr>
       <w:hyperlink r:id="rId11">
         <w:r>
           <w:rPr>
             <w:color w:val="1155CC"/>
-            <w:sz w:val="24"/>
+            <w:sz w:val="28"/>
+            <w:szCs w:val="28"/>
             <w:u w:val="single"/>
           </w:rPr>
           <w:t>https://github.com/amit-sjsu</w:t>
@@ -398,42 +557,16 @@
         <w:ind w:hanging="360"/>
         <w:contextualSpacing/>
         <w:rPr>
-          <w:sz w:val="24"/>
-        </w:rPr>
-      </w:pPr>
-      <w:r>
-        <w:rPr>
-          <w:sz w:val="24"/>
-        </w:rPr>
-        <w:t xml:space="preserve">Mohamed </w:t>
-      </w:r>
-      <w:proofErr w:type="spellStart"/>
-      <w:r>
-        <w:rPr>
-          <w:sz w:val="24"/>
-        </w:rPr>
-        <w:t>Shafi</w:t>
-      </w:r>
-      <w:proofErr w:type="spellEnd"/>
-      <w:r>
-        <w:rPr>
-          <w:sz w:val="24"/>
-        </w:rPr>
-        <w:t xml:space="preserve"> </w:t>
-      </w:r>
-      <w:proofErr w:type="spellStart"/>
-      <w:r>
-        <w:rPr>
-          <w:sz w:val="24"/>
-        </w:rPr>
-        <w:t>Dayatar</w:t>
-      </w:r>
-      <w:proofErr w:type="spellEnd"/>
-      <w:r>
-        <w:rPr>
-          <w:sz w:val="24"/>
-        </w:rPr>
-        <w:t xml:space="preserve"> - Section 4</w:t>
+          <w:sz w:val="28"/>
+          <w:szCs w:val="28"/>
+        </w:rPr>
+      </w:pPr>
+      <w:r>
+        <w:rPr>
+          <w:sz w:val="28"/>
+          <w:szCs w:val="28"/>
+        </w:rPr>
+        <w:t>Mohamed Shafi Dayatar - Section 4</w:t>
       </w:r>
     </w:p>
     <w:p>
@@ -444,14 +577,16 @@
           <w:numId w:val="7"/>
         </w:numPr>
         <w:rPr>
-          <w:sz w:val="24"/>
+          <w:sz w:val="28"/>
+          <w:szCs w:val="28"/>
         </w:rPr>
       </w:pPr>
       <w:hyperlink r:id="rId12" w:history="1">
         <w:r>
           <w:rPr>
             <w:rStyle w:val="Hyperlink"/>
-            <w:sz w:val="24"/>
+            <w:sz w:val="28"/>
+            <w:szCs w:val="28"/>
           </w:rPr>
           <w:t>https://github.com/shafi-dayatar</w:t>
         </w:r>
@@ -468,16 +603,9 @@
     <w:p/>
     <w:p/>
     <w:p/>
-    <w:p/>
-    <w:p/>
-    <w:p/>
-    <w:p/>
-    <w:p/>
-    <w:p/>
-    <w:p/>
-    <w:p/>
-    <w:p>
-      <w:pPr>
+    <w:p>
+      <w:pPr>
+        <w:jc w:val="center"/>
         <w:rPr>
           <w:b/>
           <w:sz w:val="36"/>
@@ -493,27 +621,7 @@
           <w:u w:val="single"/>
         </w:rPr>
         <w:lastRenderedPageBreak/>
-        <w:t xml:space="preserve">XP </w:t>
-      </w:r>
-      <w:proofErr w:type="gramStart"/>
-      <w:r>
-        <w:rPr>
-          <w:b/>
-          <w:sz w:val="36"/>
-          <w:szCs w:val="36"/>
-          <w:u w:val="single"/>
-        </w:rPr>
-        <w:t>values  within</w:t>
-      </w:r>
-      <w:proofErr w:type="gramEnd"/>
-      <w:r>
-        <w:rPr>
-          <w:b/>
-          <w:sz w:val="36"/>
-          <w:szCs w:val="36"/>
-          <w:u w:val="single"/>
-        </w:rPr>
-        <w:t xml:space="preserve"> the team:-</w:t>
+        <w:t>XP values  within the team:-</w:t>
       </w:r>
     </w:p>
     <w:p>
@@ -541,26 +649,34 @@
         <w:rPr>
           <w:rFonts w:ascii="Lato" w:hAnsi="Lato"/>
           <w:b/>
+          <w:color w:val="000000" w:themeColor="text1"/>
+          <w:sz w:val="32"/>
+          <w:szCs w:val="32"/>
+          <w:shd w:val="clear" w:color="auto" w:fill="FFFFFF"/>
+        </w:rPr>
+        <w:t>Communication: -</w:t>
+      </w:r>
+      <w:r>
+        <w:rPr>
+          <w:rFonts w:ascii="Lato" w:hAnsi="Lato"/>
+          <w:b/>
           <w:color w:val="525252"/>
           <w:sz w:val="32"/>
           <w:szCs w:val="32"/>
           <w:shd w:val="clear" w:color="auto" w:fill="FFFFFF"/>
         </w:rPr>
-        <w:t xml:space="preserve">Communication: - </w:t>
-      </w:r>
-      <w:proofErr w:type="spellStart"/>
+        <w:t xml:space="preserve"> </w:t>
+      </w:r>
       <w:r>
         <w:rPr>
           <w:rFonts w:ascii="Lato" w:hAnsi="Lato"/>
-          <w:b/>
           <w:color w:val="525252"/>
           <w:sz w:val="32"/>
           <w:szCs w:val="32"/>
           <w:shd w:val="clear" w:color="auto" w:fill="FFFFFF"/>
         </w:rPr>
-        <w:t>Navneet</w:t>
-      </w:r>
-      <w:proofErr w:type="spellEnd"/>
+        <w:t>Navneet Jain</w:t>
+      </w:r>
       <w:r>
         <w:rPr>
           <w:rFonts w:ascii="Lato" w:hAnsi="Lato"/>
@@ -568,9 +684,19 @@
           <w:color w:val="525252"/>
           <w:sz w:val="32"/>
           <w:szCs w:val="32"/>
-          <w:shd w:val="clear" w:color="auto" w:fill="FFFFFF"/>
-        </w:rPr>
-        <w:t xml:space="preserve"> Jain</w:t>
+        </w:rPr>
+        <w:br/>
+      </w:r>
+      <w:r>
+        <w:rPr>
+          <w:rFonts w:ascii="Lato" w:hAnsi="Lato"/>
+          <w:b/>
+          <w:color w:val="000000" w:themeColor="text1"/>
+          <w:sz w:val="32"/>
+          <w:szCs w:val="32"/>
+          <w:shd w:val="clear" w:color="auto" w:fill="FFFFFF"/>
+        </w:rPr>
+        <w:t>Simplicity: -</w:t>
       </w:r>
       <w:r>
         <w:rPr>
@@ -579,19 +705,19 @@
           <w:color w:val="525252"/>
           <w:sz w:val="32"/>
           <w:szCs w:val="32"/>
-        </w:rPr>
-        <w:br/>
+          <w:shd w:val="clear" w:color="auto" w:fill="FFFFFF"/>
+        </w:rPr>
+        <w:t xml:space="preserve">           </w:t>
       </w:r>
       <w:r>
         <w:rPr>
           <w:rFonts w:ascii="Lato" w:hAnsi="Lato"/>
-          <w:b/>
           <w:color w:val="525252"/>
           <w:sz w:val="32"/>
           <w:szCs w:val="32"/>
           <w:shd w:val="clear" w:color="auto" w:fill="FFFFFF"/>
         </w:rPr>
-        <w:t>Simplicity: -           Amit Pandey</w:t>
+        <w:t>Amit Pandey</w:t>
       </w:r>
       <w:r>
         <w:rPr>
@@ -607,48 +733,55 @@
         <w:rPr>
           <w:rFonts w:ascii="Lato" w:hAnsi="Lato"/>
           <w:b/>
+          <w:color w:val="000000" w:themeColor="text1"/>
+          <w:sz w:val="32"/>
+          <w:szCs w:val="32"/>
+          <w:shd w:val="clear" w:color="auto" w:fill="FFFFFF"/>
+        </w:rPr>
+        <w:t>Feedback: -</w:t>
+      </w:r>
+      <w:r>
+        <w:rPr>
+          <w:rFonts w:ascii="Lato" w:hAnsi="Lato"/>
+          <w:b/>
           <w:color w:val="525252"/>
           <w:sz w:val="32"/>
           <w:szCs w:val="32"/>
           <w:shd w:val="clear" w:color="auto" w:fill="FFFFFF"/>
         </w:rPr>
-        <w:t>Feedback: -            Anudeep</w:t>
-      </w:r>
-      <w:r>
-        <w:rPr>
-          <w:rStyle w:val="apple-converted-space"/>
+        <w:t xml:space="preserve">            </w:t>
+      </w:r>
+      <w:r>
+        <w:rPr>
           <w:rFonts w:ascii="Lato" w:hAnsi="Lato"/>
-          <w:b/>
           <w:color w:val="525252"/>
           <w:sz w:val="32"/>
           <w:szCs w:val="32"/>
           <w:shd w:val="clear" w:color="auto" w:fill="FFFFFF"/>
         </w:rPr>
-        <w:t> </w:t>
-      </w:r>
-      <w:proofErr w:type="spellStart"/>
+        <w:t>Anudeep</w:t>
+      </w:r>
       <w:r>
         <w:rPr>
           <w:rStyle w:val="apple-converted-space"/>
           <w:rFonts w:ascii="Lato" w:hAnsi="Lato"/>
-          <w:b/>
           <w:color w:val="525252"/>
           <w:sz w:val="32"/>
           <w:szCs w:val="32"/>
           <w:shd w:val="clear" w:color="auto" w:fill="FFFFFF"/>
         </w:rPr>
-        <w:t>Rentala</w:t>
-      </w:r>
-      <w:proofErr w:type="spellEnd"/>
-      <w:r>
-        <w:rPr>
+        <w:t> </w:t>
+      </w:r>
+      <w:r>
+        <w:rPr>
+          <w:rStyle w:val="apple-converted-space"/>
           <w:rFonts w:ascii="Lato" w:hAnsi="Lato"/>
-          <w:b/>
           <w:color w:val="525252"/>
           <w:sz w:val="32"/>
           <w:szCs w:val="32"/>
-        </w:rPr>
-        <w:br/>
+          <w:shd w:val="clear" w:color="auto" w:fill="FFFFFF"/>
+        </w:rPr>
+        <w:t>Rentala</w:t>
       </w:r>
       <w:r>
         <w:rPr>
@@ -657,9 +790,19 @@
           <w:color w:val="525252"/>
           <w:sz w:val="32"/>
           <w:szCs w:val="32"/>
-          <w:shd w:val="clear" w:color="auto" w:fill="FFFFFF"/>
-        </w:rPr>
-        <w:t xml:space="preserve">Courage: - </w:t>
+        </w:rPr>
+        <w:br/>
+      </w:r>
+      <w:r>
+        <w:rPr>
+          <w:rFonts w:ascii="Lato" w:hAnsi="Lato"/>
+          <w:b/>
+          <w:color w:val="000000" w:themeColor="text1"/>
+          <w:sz w:val="32"/>
+          <w:szCs w:val="32"/>
+          <w:shd w:val="clear" w:color="auto" w:fill="FFFFFF"/>
+        </w:rPr>
+        <w:t>Courage: -</w:t>
       </w:r>
       <w:r>
         <w:rPr>
@@ -670,7 +813,7 @@
           <w:szCs w:val="32"/>
           <w:shd w:val="clear" w:color="auto" w:fill="FFFFFF"/>
         </w:rPr>
-        <w:t xml:space="preserve">           </w:t>
+        <w:t xml:space="preserve"> </w:t>
       </w:r>
       <w:r>
         <w:rPr>
@@ -681,9 +824,8 @@
           <w:szCs w:val="32"/>
           <w:shd w:val="clear" w:color="auto" w:fill="FFFFFF"/>
         </w:rPr>
-        <w:t xml:space="preserve">  </w:t>
-      </w:r>
-      <w:proofErr w:type="gramStart"/>
+        <w:t xml:space="preserve">           </w:t>
+      </w:r>
       <w:r>
         <w:rPr>
           <w:rFonts w:ascii="Lato" w:hAnsi="Lato"/>
@@ -693,33 +835,28 @@
           <w:szCs w:val="32"/>
           <w:shd w:val="clear" w:color="auto" w:fill="FFFFFF"/>
         </w:rPr>
-        <w:t xml:space="preserve">Mohamed </w:t>
+        <w:t xml:space="preserve">  </w:t>
       </w:r>
       <w:r>
         <w:rPr>
           <w:rFonts w:ascii="Lato" w:hAnsi="Lato"/>
-          <w:b/>
           <w:color w:val="525252"/>
           <w:sz w:val="32"/>
           <w:szCs w:val="32"/>
           <w:shd w:val="clear" w:color="auto" w:fill="FFFFFF"/>
         </w:rPr>
-        <w:t xml:space="preserve"> </w:t>
-      </w:r>
-      <w:proofErr w:type="spellStart"/>
+        <w:t xml:space="preserve">Mohamed </w:t>
+      </w:r>
       <w:r>
         <w:rPr>
           <w:rFonts w:ascii="Lato" w:hAnsi="Lato"/>
-          <w:b/>
           <w:color w:val="525252"/>
           <w:sz w:val="32"/>
           <w:szCs w:val="32"/>
           <w:shd w:val="clear" w:color="auto" w:fill="FFFFFF"/>
         </w:rPr>
-        <w:t>Shafi</w:t>
-      </w:r>
-      <w:proofErr w:type="spellEnd"/>
-      <w:proofErr w:type="gramEnd"/>
+        <w:t xml:space="preserve"> Shafi Dayatar</w:t>
+      </w:r>
       <w:r>
         <w:rPr>
           <w:rFonts w:ascii="Lato" w:hAnsi="Lato"/>
@@ -727,11 +864,20 @@
           <w:color w:val="525252"/>
           <w:sz w:val="32"/>
           <w:szCs w:val="32"/>
-          <w:shd w:val="clear" w:color="auto" w:fill="FFFFFF"/>
-        </w:rPr>
-        <w:t xml:space="preserve"> </w:t>
-      </w:r>
-      <w:proofErr w:type="spellStart"/>
+        </w:rPr>
+        <w:br/>
+      </w:r>
+      <w:r>
+        <w:rPr>
+          <w:rFonts w:ascii="Lato" w:hAnsi="Lato"/>
+          <w:b/>
+          <w:color w:val="000000" w:themeColor="text1"/>
+          <w:sz w:val="32"/>
+          <w:szCs w:val="32"/>
+          <w:shd w:val="clear" w:color="auto" w:fill="FFFFFF"/>
+        </w:rPr>
+        <w:t>Respect: -</w:t>
+      </w:r>
       <w:r>
         <w:rPr>
           <w:rFonts w:ascii="Lato" w:hAnsi="Lato"/>
@@ -741,9 +887,8 @@
           <w:szCs w:val="32"/>
           <w:shd w:val="clear" w:color="auto" w:fill="FFFFFF"/>
         </w:rPr>
-        <w:t>Dayatar</w:t>
-      </w:r>
-      <w:proofErr w:type="spellEnd"/>
+        <w:t xml:space="preserve">              </w:t>
+      </w:r>
       <w:r>
         <w:rPr>
           <w:rFonts w:ascii="Lato" w:hAnsi="Lato"/>
@@ -751,30 +896,19 @@
           <w:color w:val="525252"/>
           <w:sz w:val="32"/>
           <w:szCs w:val="32"/>
-        </w:rPr>
-        <w:br/>
+          <w:shd w:val="clear" w:color="auto" w:fill="FFFFFF"/>
+        </w:rPr>
+        <w:t xml:space="preserve"> </w:t>
       </w:r>
       <w:r>
         <w:rPr>
           <w:rFonts w:ascii="Lato" w:hAnsi="Lato"/>
-          <w:b/>
           <w:color w:val="525252"/>
           <w:sz w:val="32"/>
           <w:szCs w:val="32"/>
           <w:shd w:val="clear" w:color="auto" w:fill="FFFFFF"/>
         </w:rPr>
-        <w:t xml:space="preserve">Respect: -              </w:t>
-      </w:r>
-      <w:r>
-        <w:rPr>
-          <w:rFonts w:ascii="Lato" w:hAnsi="Lato"/>
-          <w:b/>
-          <w:color w:val="525252"/>
-          <w:sz w:val="32"/>
-          <w:szCs w:val="32"/>
-          <w:shd w:val="clear" w:color="auto" w:fill="FFFFFF"/>
-        </w:rPr>
-        <w:t xml:space="preserve"> Swathi Koduri</w:t>
+        <w:t>Swathi Koduri</w:t>
       </w:r>
     </w:p>
     <w:p>
@@ -810,129 +944,100 @@
     </w:p>
     <w:p>
       <w:pPr>
-        <w:rPr>
-          <w:u w:val="single"/>
-        </w:rPr>
-      </w:pPr>
-      <w:r>
-        <w:rPr>
-          <w:b/>
+        <w:spacing w:line="240" w:lineRule="auto"/>
+        <w:jc w:val="center"/>
+        <w:rPr>
+          <w:rFonts w:asciiTheme="minorHAnsi" w:hAnsiTheme="minorHAnsi" w:cstheme="minorHAnsi"/>
           <w:sz w:val="28"/>
           <w:szCs w:val="28"/>
           <w:u w:val="single"/>
         </w:rPr>
-        <w:t xml:space="preserve">Journal Entry by Mohamed </w:t>
-      </w:r>
-      <w:proofErr w:type="spellStart"/>
-      <w:r>
-        <w:rPr>
+      </w:pPr>
+      <w:r>
+        <w:rPr>
+          <w:rFonts w:asciiTheme="minorHAnsi" w:hAnsiTheme="minorHAnsi" w:cstheme="minorHAnsi"/>
           <w:b/>
           <w:sz w:val="28"/>
           <w:szCs w:val="28"/>
           <w:u w:val="single"/>
         </w:rPr>
-        <w:t>Shafi</w:t>
-      </w:r>
-      <w:proofErr w:type="spellEnd"/>
-      <w:r>
-        <w:rPr>
+        <w:t>Journal Entry by Mohamed Shafi Dayatar -</w:t>
+      </w:r>
+      <w:r>
+        <w:rPr>
+          <w:rFonts w:asciiTheme="minorHAnsi" w:hAnsiTheme="minorHAnsi" w:cstheme="minorHAnsi"/>
           <w:b/>
           <w:sz w:val="28"/>
           <w:szCs w:val="28"/>
           <w:u w:val="single"/>
         </w:rPr>
-        <w:t xml:space="preserve"> </w:t>
-      </w:r>
-      <w:proofErr w:type="spellStart"/>
-      <w:r>
-        <w:rPr>
-          <w:b/>
-          <w:sz w:val="28"/>
-          <w:szCs w:val="28"/>
-          <w:u w:val="single"/>
-        </w:rPr>
-        <w:t>Dayatar</w:t>
-      </w:r>
-      <w:proofErr w:type="spellEnd"/>
-      <w:r>
-        <w:rPr>
-          <w:b/>
-          <w:sz w:val="28"/>
-          <w:szCs w:val="28"/>
-          <w:u w:val="single"/>
-        </w:rPr>
-        <w:t xml:space="preserve"> -</w:t>
-      </w:r>
-      <w:r>
-        <w:rPr>
-          <w:b/>
-          <w:sz w:val="28"/>
-          <w:szCs w:val="28"/>
-          <w:u w:val="single"/>
-        </w:rPr>
         <w:t xml:space="preserve"> Courage</w:t>
       </w:r>
     </w:p>
     <w:p>
       <w:pPr>
-        <w:rPr>
-          <w:sz w:val="24"/>
-        </w:rPr>
-      </w:pPr>
-    </w:p>
-    <w:p>
-      <w:pPr>
-        <w:rPr>
-          <w:sz w:val="24"/>
-        </w:rPr>
-      </w:pPr>
-    </w:p>
-    <w:p>
-      <w:pPr>
-        <w:rPr>
-          <w:sz w:val="24"/>
-        </w:rPr>
-      </w:pPr>
-      <w:r>
-        <w:rPr>
-          <w:sz w:val="24"/>
+        <w:spacing w:line="240" w:lineRule="auto"/>
+        <w:rPr>
+          <w:rFonts w:asciiTheme="minorHAnsi" w:hAnsiTheme="minorHAnsi" w:cstheme="minorHAnsi"/>
+          <w:sz w:val="24"/>
+          <w:szCs w:val="24"/>
+        </w:rPr>
+      </w:pPr>
+    </w:p>
+    <w:p>
+      <w:pPr>
+        <w:spacing w:line="240" w:lineRule="auto"/>
+        <w:rPr>
+          <w:rFonts w:asciiTheme="minorHAnsi" w:hAnsiTheme="minorHAnsi" w:cstheme="minorHAnsi"/>
+          <w:sz w:val="24"/>
+          <w:szCs w:val="24"/>
+        </w:rPr>
+      </w:pPr>
+      <w:r>
+        <w:rPr>
+          <w:rFonts w:asciiTheme="minorHAnsi" w:hAnsiTheme="minorHAnsi" w:cstheme="minorHAnsi"/>
+          <w:sz w:val="24"/>
+          <w:szCs w:val="24"/>
         </w:rPr>
         <w:t xml:space="preserve">I have selected </w:t>
       </w:r>
       <w:r>
         <w:rPr>
+          <w:rFonts w:asciiTheme="minorHAnsi" w:hAnsiTheme="minorHAnsi" w:cstheme="minorHAnsi"/>
           <w:i/>
           <w:sz w:val="24"/>
+          <w:szCs w:val="24"/>
         </w:rPr>
         <w:t>courage as an extreme programming values for our project and will keep a record of this value throughout the project for our team.</w:t>
       </w:r>
     </w:p>
     <w:p>
       <w:pPr>
-        <w:rPr>
-          <w:sz w:val="24"/>
-        </w:rPr>
-      </w:pPr>
-    </w:p>
-    <w:p>
-      <w:pPr>
-        <w:rPr>
-          <w:sz w:val="24"/>
-        </w:rPr>
-      </w:pPr>
-      <w:r>
-        <w:rPr>
-          <w:sz w:val="24"/>
+        <w:spacing w:line="240" w:lineRule="auto"/>
+        <w:rPr>
+          <w:rFonts w:asciiTheme="minorHAnsi" w:hAnsiTheme="minorHAnsi" w:cstheme="minorHAnsi"/>
+          <w:sz w:val="24"/>
+          <w:szCs w:val="24"/>
+        </w:rPr>
+      </w:pPr>
+    </w:p>
+    <w:p>
+      <w:pPr>
+        <w:spacing w:line="240" w:lineRule="auto"/>
+        <w:rPr>
+          <w:rFonts w:asciiTheme="minorHAnsi" w:hAnsiTheme="minorHAnsi" w:cstheme="minorHAnsi"/>
+          <w:sz w:val="24"/>
+          <w:szCs w:val="24"/>
+        </w:rPr>
+      </w:pPr>
+      <w:r>
+        <w:rPr>
+          <w:rFonts w:asciiTheme="minorHAnsi" w:hAnsiTheme="minorHAnsi" w:cstheme="minorHAnsi"/>
+          <w:sz w:val="24"/>
+          <w:szCs w:val="24"/>
         </w:rPr>
         <w:t>These are the following things that we as a team will try to accomplish about courage during our project:</w:t>
       </w:r>
-    </w:p>
-    <w:p>
-      <w:pPr>
-        <w:rPr>
-          <w:sz w:val="24"/>
-        </w:rPr>
-      </w:pPr>
     </w:p>
     <w:p>
       <w:pPr>
@@ -940,37 +1045,49 @@
           <w:ilvl w:val="0"/>
           <w:numId w:val="1"/>
         </w:numPr>
+        <w:spacing w:line="240" w:lineRule="auto"/>
         <w:ind w:hanging="360"/>
         <w:contextualSpacing/>
         <w:rPr>
-          <w:sz w:val="24"/>
-        </w:rPr>
-      </w:pPr>
-      <w:r>
-        <w:rPr>
-          <w:sz w:val="24"/>
+          <w:rFonts w:asciiTheme="minorHAnsi" w:hAnsiTheme="minorHAnsi" w:cstheme="minorHAnsi"/>
+          <w:sz w:val="24"/>
+          <w:szCs w:val="24"/>
+        </w:rPr>
+      </w:pPr>
+      <w:r>
+        <w:rPr>
+          <w:rFonts w:asciiTheme="minorHAnsi" w:hAnsiTheme="minorHAnsi" w:cstheme="minorHAnsi"/>
+          <w:sz w:val="24"/>
+          <w:szCs w:val="24"/>
         </w:rPr>
         <w:t xml:space="preserve">We will try to give true estimates and will tell truth about progress of our project. We would not hide, if something goes bad which delays our estimates and progress. Bad could </w:t>
       </w:r>
-      <w:proofErr w:type="gramStart"/>
-      <w:r>
-        <w:rPr>
-          <w:sz w:val="24"/>
-        </w:rPr>
-        <w:t>be  like</w:t>
-      </w:r>
-      <w:proofErr w:type="gramEnd"/>
-      <w:r>
-        <w:rPr>
-          <w:sz w:val="24"/>
+      <w:r>
+        <w:rPr>
+          <w:rFonts w:asciiTheme="minorHAnsi" w:hAnsiTheme="minorHAnsi" w:cstheme="minorHAnsi"/>
+          <w:sz w:val="24"/>
+          <w:szCs w:val="24"/>
+        </w:rPr>
+        <w:t>be like</w:t>
+      </w:r>
+      <w:r>
+        <w:rPr>
+          <w:rFonts w:asciiTheme="minorHAnsi" w:hAnsiTheme="minorHAnsi" w:cstheme="minorHAnsi"/>
+          <w:sz w:val="24"/>
+          <w:szCs w:val="24"/>
         </w:rPr>
         <w:t xml:space="preserve"> learning curve, other personal commitment, and in software it could be anything as we are always running into unknowns.</w:t>
       </w:r>
     </w:p>
     <w:p>
       <w:pPr>
-        <w:rPr>
-          <w:sz w:val="24"/>
+        <w:spacing w:line="240" w:lineRule="auto"/>
+        <w:ind w:left="720"/>
+        <w:contextualSpacing/>
+        <w:rPr>
+          <w:rFonts w:asciiTheme="minorHAnsi" w:hAnsiTheme="minorHAnsi" w:cstheme="minorHAnsi"/>
+          <w:sz w:val="24"/>
+          <w:szCs w:val="24"/>
         </w:rPr>
       </w:pPr>
     </w:p>
@@ -980,37 +1097,48 @@
           <w:ilvl w:val="0"/>
           <w:numId w:val="1"/>
         </w:numPr>
+        <w:spacing w:line="240" w:lineRule="auto"/>
         <w:ind w:hanging="360"/>
         <w:contextualSpacing/>
         <w:rPr>
-          <w:sz w:val="24"/>
-        </w:rPr>
-      </w:pPr>
-      <w:r>
-        <w:rPr>
-          <w:sz w:val="24"/>
+          <w:rFonts w:asciiTheme="minorHAnsi" w:hAnsiTheme="minorHAnsi" w:cstheme="minorHAnsi"/>
+          <w:sz w:val="24"/>
+          <w:szCs w:val="24"/>
+        </w:rPr>
+      </w:pPr>
+      <w:r>
+        <w:rPr>
+          <w:rFonts w:asciiTheme="minorHAnsi" w:hAnsiTheme="minorHAnsi" w:cstheme="minorHAnsi"/>
+          <w:sz w:val="24"/>
+          <w:szCs w:val="24"/>
         </w:rPr>
         <w:t xml:space="preserve">If we find any architectural defect in later stage, it is better to scrape the code instead of fixing it. With this we will need courage to scrape the code and start from the scratch. </w:t>
       </w:r>
-      <w:proofErr w:type="spellStart"/>
-      <w:r>
-        <w:rPr>
-          <w:sz w:val="24"/>
-        </w:rPr>
-        <w:t>I.e</w:t>
-      </w:r>
-      <w:proofErr w:type="spellEnd"/>
-      <w:r>
-        <w:rPr>
-          <w:sz w:val="24"/>
+      <w:r>
+        <w:rPr>
+          <w:rFonts w:asciiTheme="minorHAnsi" w:hAnsiTheme="minorHAnsi" w:cstheme="minorHAnsi"/>
+          <w:sz w:val="24"/>
+          <w:szCs w:val="24"/>
+        </w:rPr>
+        <w:t>I.e.</w:t>
+      </w:r>
+      <w:r>
+        <w:rPr>
+          <w:rFonts w:asciiTheme="minorHAnsi" w:hAnsiTheme="minorHAnsi" w:cstheme="minorHAnsi"/>
+          <w:sz w:val="24"/>
+          <w:szCs w:val="24"/>
         </w:rPr>
         <w:t xml:space="preserve"> we will throw away the code if we are not satisfied with it.</w:t>
       </w:r>
     </w:p>
     <w:p>
       <w:pPr>
-        <w:rPr>
-          <w:sz w:val="24"/>
+        <w:spacing w:line="240" w:lineRule="auto"/>
+        <w:contextualSpacing/>
+        <w:rPr>
+          <w:rFonts w:asciiTheme="minorHAnsi" w:hAnsiTheme="minorHAnsi" w:cstheme="minorHAnsi"/>
+          <w:sz w:val="24"/>
+          <w:szCs w:val="24"/>
         </w:rPr>
       </w:pPr>
     </w:p>
@@ -1020,23 +1148,31 @@
           <w:ilvl w:val="0"/>
           <w:numId w:val="1"/>
         </w:numPr>
+        <w:spacing w:line="240" w:lineRule="auto"/>
         <w:ind w:hanging="360"/>
         <w:contextualSpacing/>
         <w:rPr>
-          <w:sz w:val="24"/>
-        </w:rPr>
-      </w:pPr>
-      <w:r>
-        <w:rPr>
-          <w:sz w:val="24"/>
+          <w:rFonts w:asciiTheme="minorHAnsi" w:hAnsiTheme="minorHAnsi" w:cstheme="minorHAnsi"/>
+          <w:sz w:val="24"/>
+          <w:szCs w:val="24"/>
+        </w:rPr>
+      </w:pPr>
+      <w:r>
+        <w:rPr>
+          <w:rFonts w:asciiTheme="minorHAnsi" w:hAnsiTheme="minorHAnsi" w:cstheme="minorHAnsi"/>
+          <w:sz w:val="24"/>
+          <w:szCs w:val="24"/>
         </w:rPr>
         <w:t>We won’t document our excuses for failure, instead we will learn from our failures. Major failure comes when we aren’t communicating and getting feedback from each other, we accept courage to communicate as well as get feedback from other which will improve our project.</w:t>
       </w:r>
     </w:p>
     <w:p>
       <w:pPr>
-        <w:rPr>
-          <w:sz w:val="24"/>
+        <w:spacing w:line="240" w:lineRule="auto"/>
+        <w:rPr>
+          <w:rFonts w:asciiTheme="minorHAnsi" w:hAnsiTheme="minorHAnsi" w:cstheme="minorHAnsi"/>
+          <w:sz w:val="24"/>
+          <w:szCs w:val="24"/>
         </w:rPr>
       </w:pPr>
     </w:p>
@@ -1046,18 +1182,34 @@
           <w:ilvl w:val="0"/>
           <w:numId w:val="1"/>
         </w:numPr>
+        <w:spacing w:line="240" w:lineRule="auto"/>
         <w:ind w:hanging="360"/>
         <w:contextualSpacing/>
         <w:rPr>
-          <w:sz w:val="24"/>
-        </w:rPr>
-      </w:pPr>
-      <w:r>
-        <w:rPr>
-          <w:sz w:val="24"/>
+          <w:rFonts w:asciiTheme="minorHAnsi" w:hAnsiTheme="minorHAnsi" w:cstheme="minorHAnsi"/>
+          <w:sz w:val="24"/>
+          <w:szCs w:val="24"/>
+        </w:rPr>
+      </w:pPr>
+      <w:r>
+        <w:rPr>
+          <w:rFonts w:asciiTheme="minorHAnsi" w:hAnsiTheme="minorHAnsi" w:cstheme="minorHAnsi"/>
+          <w:sz w:val="24"/>
+          <w:szCs w:val="24"/>
         </w:rPr>
         <w:t>As we know it takes more courage to changes one’s own opinion then to keep other’s opinion. We as team our susceptible to change and we adapt it whenever possible.</w:t>
       </w:r>
+    </w:p>
+    <w:p>
+      <w:pPr>
+        <w:spacing w:line="240" w:lineRule="auto"/>
+        <w:contextualSpacing/>
+        <w:rPr>
+          <w:rFonts w:asciiTheme="minorHAnsi" w:hAnsiTheme="minorHAnsi" w:cstheme="minorHAnsi"/>
+          <w:sz w:val="24"/>
+          <w:szCs w:val="24"/>
+        </w:rPr>
+      </w:pPr>
     </w:p>
     <w:p>
       <w:pPr>
@@ -1065,33 +1217,100 @@
           <w:ilvl w:val="0"/>
           <w:numId w:val="1"/>
         </w:numPr>
+        <w:spacing w:line="240" w:lineRule="auto"/>
         <w:ind w:hanging="360"/>
         <w:contextualSpacing/>
         <w:rPr>
-          <w:sz w:val="24"/>
-        </w:rPr>
-      </w:pPr>
-      <w:r>
-        <w:rPr>
-          <w:sz w:val="24"/>
+          <w:rFonts w:asciiTheme="minorHAnsi" w:hAnsiTheme="minorHAnsi" w:cstheme="minorHAnsi"/>
+          <w:sz w:val="24"/>
+          <w:szCs w:val="24"/>
+        </w:rPr>
+      </w:pPr>
+      <w:r>
+        <w:rPr>
+          <w:rFonts w:asciiTheme="minorHAnsi" w:hAnsiTheme="minorHAnsi" w:cstheme="minorHAnsi"/>
+          <w:sz w:val="24"/>
+          <w:szCs w:val="24"/>
         </w:rPr>
         <w:t>We will show courage and honesty while reviewing our peer’s code.</w:t>
       </w:r>
     </w:p>
-    <w:p/>
-    <w:p>
-      <w:pPr>
-        <w:spacing w:line="240" w:lineRule="auto"/>
-        <w:rPr>
-          <w:rFonts w:ascii="Times New Roman" w:eastAsia="Times New Roman" w:hAnsi="Times New Roman" w:cs="Times New Roman"/>
+    <w:p>
+      <w:pPr>
+        <w:spacing w:line="240" w:lineRule="auto"/>
+        <w:rPr>
+          <w:rFonts w:asciiTheme="minorHAnsi" w:hAnsiTheme="minorHAnsi" w:cstheme="minorHAnsi"/>
+          <w:sz w:val="24"/>
+          <w:szCs w:val="24"/>
+        </w:rPr>
+      </w:pPr>
+    </w:p>
+    <w:p>
+      <w:pPr>
+        <w:spacing w:line="240" w:lineRule="auto"/>
+        <w:rPr>
+          <w:rFonts w:asciiTheme="minorHAnsi" w:eastAsia="Times New Roman" w:hAnsiTheme="minorHAnsi" w:cstheme="minorHAnsi"/>
+          <w:b/>
+          <w:bCs/>
+          <w:sz w:val="24"/>
+          <w:szCs w:val="24"/>
+          <w:u w:val="single"/>
+        </w:rPr>
+      </w:pPr>
+    </w:p>
+    <w:p>
+      <w:pPr>
+        <w:spacing w:line="240" w:lineRule="auto"/>
+        <w:rPr>
+          <w:rFonts w:asciiTheme="minorHAnsi" w:eastAsia="Times New Roman" w:hAnsiTheme="minorHAnsi" w:cstheme="minorHAnsi"/>
+          <w:b/>
+          <w:bCs/>
+          <w:sz w:val="24"/>
+          <w:szCs w:val="24"/>
+          <w:u w:val="single"/>
+        </w:rPr>
+      </w:pPr>
+    </w:p>
+    <w:p>
+      <w:pPr>
+        <w:spacing w:line="240" w:lineRule="auto"/>
+        <w:rPr>
+          <w:rFonts w:asciiTheme="minorHAnsi" w:eastAsia="Times New Roman" w:hAnsiTheme="minorHAnsi" w:cstheme="minorHAnsi"/>
+          <w:b/>
+          <w:bCs/>
+          <w:sz w:val="24"/>
+          <w:szCs w:val="24"/>
+          <w:u w:val="single"/>
+        </w:rPr>
+      </w:pPr>
+    </w:p>
+    <w:p>
+      <w:pPr>
+        <w:spacing w:line="240" w:lineRule="auto"/>
+        <w:rPr>
+          <w:rFonts w:asciiTheme="minorHAnsi" w:eastAsia="Times New Roman" w:hAnsiTheme="minorHAnsi" w:cstheme="minorHAnsi"/>
+          <w:b/>
+          <w:bCs/>
+          <w:sz w:val="24"/>
+          <w:szCs w:val="24"/>
+          <w:u w:val="single"/>
+        </w:rPr>
+      </w:pPr>
+    </w:p>
+    <w:p>
+      <w:pPr>
+        <w:spacing w:line="240" w:lineRule="auto"/>
+        <w:jc w:val="center"/>
+        <w:rPr>
+          <w:rFonts w:asciiTheme="minorHAnsi" w:eastAsia="Times New Roman" w:hAnsiTheme="minorHAnsi" w:cstheme="minorHAnsi"/>
           <w:color w:val="auto"/>
           <w:sz w:val="28"/>
-          <w:szCs w:val="24"/>
-        </w:rPr>
-      </w:pPr>
-      <w:r>
-        <w:rPr>
-          <w:rFonts w:eastAsia="Times New Roman"/>
+          <w:szCs w:val="28"/>
+        </w:rPr>
+      </w:pPr>
+      <w:r>
+        <w:rPr>
+          <w:rFonts w:asciiTheme="minorHAnsi" w:eastAsia="Times New Roman" w:hAnsiTheme="minorHAnsi" w:cstheme="minorHAnsi"/>
           <w:b/>
           <w:bCs/>
           <w:sz w:val="28"/>
@@ -1103,7 +1322,7 @@
       </w:r>
       <w:r>
         <w:rPr>
-          <w:rFonts w:eastAsia="Times New Roman"/>
+          <w:rFonts w:asciiTheme="minorHAnsi" w:eastAsia="Times New Roman" w:hAnsiTheme="minorHAnsi" w:cstheme="minorHAnsi"/>
           <w:b/>
           <w:bCs/>
           <w:sz w:val="28"/>
@@ -1114,41 +1333,42 @@
       </w:r>
       <w:r>
         <w:rPr>
-          <w:rFonts w:eastAsia="Times New Roman"/>
+          <w:rFonts w:asciiTheme="minorHAnsi" w:eastAsia="Times New Roman" w:hAnsiTheme="minorHAnsi" w:cstheme="minorHAnsi"/>
           <w:b/>
           <w:bCs/>
           <w:sz w:val="28"/>
           <w:szCs w:val="28"/>
           <w:u w:val="single"/>
         </w:rPr>
-        <w:t xml:space="preserve">city </w:t>
-      </w:r>
-    </w:p>
-    <w:p>
-      <w:pPr>
-        <w:spacing w:line="240" w:lineRule="auto"/>
-        <w:rPr>
-          <w:rFonts w:ascii="Times New Roman" w:eastAsia="Times New Roman" w:hAnsi="Times New Roman" w:cs="Times New Roman"/>
+        <w:t>city</w:t>
+      </w:r>
+    </w:p>
+    <w:p>
+      <w:pPr>
+        <w:spacing w:line="240" w:lineRule="auto"/>
+        <w:rPr>
+          <w:rFonts w:asciiTheme="minorHAnsi" w:eastAsia="Times New Roman" w:hAnsiTheme="minorHAnsi" w:cstheme="minorHAnsi"/>
           <w:color w:val="auto"/>
-          <w:sz w:val="28"/>
-          <w:szCs w:val="24"/>
-        </w:rPr>
-      </w:pPr>
-    </w:p>
-    <w:p>
-      <w:pPr>
-        <w:spacing w:line="240" w:lineRule="auto"/>
-        <w:rPr>
-          <w:rFonts w:ascii="Times New Roman" w:eastAsia="Times New Roman" w:hAnsi="Times New Roman" w:cs="Times New Roman"/>
+          <w:sz w:val="24"/>
+          <w:szCs w:val="24"/>
+        </w:rPr>
+      </w:pPr>
+    </w:p>
+    <w:p>
+      <w:pPr>
+        <w:spacing w:line="240" w:lineRule="auto"/>
+        <w:rPr>
+          <w:rFonts w:asciiTheme="minorHAnsi" w:eastAsia="Times New Roman" w:hAnsiTheme="minorHAnsi" w:cstheme="minorHAnsi"/>
           <w:color w:val="auto"/>
-          <w:sz w:val="28"/>
-          <w:szCs w:val="24"/>
-        </w:rPr>
-      </w:pPr>
-      <w:r>
-        <w:rPr>
-          <w:rFonts w:eastAsia="Times New Roman"/>
-          <w:sz w:val="24"/>
+          <w:sz w:val="24"/>
+          <w:szCs w:val="24"/>
+        </w:rPr>
+      </w:pPr>
+      <w:r>
+        <w:rPr>
+          <w:rFonts w:asciiTheme="minorHAnsi" w:eastAsia="Times New Roman" w:hAnsiTheme="minorHAnsi" w:cstheme="minorHAnsi"/>
+          <w:sz w:val="24"/>
+          <w:szCs w:val="24"/>
         </w:rPr>
         <w:t>Extreme Programming value simplicity put stress on things what needs to be done. It helps in simplifying things within the project and leading it to the desire goal in a smooth way.</w:t>
       </w:r>
@@ -1157,27 +1377,28 @@
       <w:pPr>
         <w:spacing w:line="240" w:lineRule="auto"/>
         <w:rPr>
-          <w:rFonts w:ascii="Times New Roman" w:eastAsia="Times New Roman" w:hAnsi="Times New Roman" w:cs="Times New Roman"/>
+          <w:rFonts w:asciiTheme="minorHAnsi" w:eastAsia="Times New Roman" w:hAnsiTheme="minorHAnsi" w:cstheme="minorHAnsi"/>
           <w:color w:val="auto"/>
-          <w:sz w:val="28"/>
-          <w:szCs w:val="24"/>
-        </w:rPr>
-      </w:pPr>
-    </w:p>
-    <w:p>
-      <w:pPr>
-        <w:spacing w:line="240" w:lineRule="auto"/>
-        <w:rPr>
-          <w:rFonts w:ascii="Times New Roman" w:eastAsia="Times New Roman" w:hAnsi="Times New Roman" w:cs="Times New Roman"/>
+          <w:sz w:val="24"/>
+          <w:szCs w:val="24"/>
+        </w:rPr>
+      </w:pPr>
+    </w:p>
+    <w:p>
+      <w:pPr>
+        <w:spacing w:line="240" w:lineRule="auto"/>
+        <w:rPr>
+          <w:rFonts w:asciiTheme="minorHAnsi" w:eastAsia="Times New Roman" w:hAnsiTheme="minorHAnsi" w:cstheme="minorHAnsi"/>
           <w:color w:val="auto"/>
-          <w:sz w:val="28"/>
-          <w:szCs w:val="24"/>
-        </w:rPr>
-      </w:pPr>
-      <w:r>
-        <w:rPr>
-          <w:rFonts w:eastAsia="Times New Roman"/>
-          <w:sz w:val="24"/>
+          <w:sz w:val="24"/>
+          <w:szCs w:val="24"/>
+        </w:rPr>
+      </w:pPr>
+      <w:r>
+        <w:rPr>
+          <w:rFonts w:asciiTheme="minorHAnsi" w:eastAsia="Times New Roman" w:hAnsiTheme="minorHAnsi" w:cstheme="minorHAnsi"/>
+          <w:sz w:val="24"/>
+          <w:szCs w:val="24"/>
         </w:rPr>
         <w:t>During the first week of the project, as part of simplicity team focused on things which was required to give a start to the projects. Team focused,</w:t>
       </w:r>
@@ -1191,14 +1412,16 @@
         <w:spacing w:line="240" w:lineRule="auto"/>
         <w:textAlignment w:val="baseline"/>
         <w:rPr>
-          <w:rFonts w:eastAsia="Times New Roman"/>
-          <w:sz w:val="24"/>
-        </w:rPr>
-      </w:pPr>
-      <w:r>
-        <w:rPr>
-          <w:rFonts w:eastAsia="Times New Roman"/>
-          <w:sz w:val="24"/>
+          <w:rFonts w:asciiTheme="minorHAnsi" w:eastAsia="Times New Roman" w:hAnsiTheme="minorHAnsi" w:cstheme="minorHAnsi"/>
+          <w:sz w:val="24"/>
+          <w:szCs w:val="24"/>
+        </w:rPr>
+      </w:pPr>
+      <w:r>
+        <w:rPr>
+          <w:rFonts w:asciiTheme="minorHAnsi" w:eastAsia="Times New Roman" w:hAnsiTheme="minorHAnsi" w:cstheme="minorHAnsi"/>
+          <w:sz w:val="24"/>
+          <w:szCs w:val="24"/>
         </w:rPr>
         <w:t>On getting to know teammates, their strength and their weakness.</w:t>
       </w:r>
@@ -1212,14 +1435,16 @@
         <w:spacing w:line="240" w:lineRule="auto"/>
         <w:textAlignment w:val="baseline"/>
         <w:rPr>
-          <w:rFonts w:eastAsia="Times New Roman"/>
-          <w:sz w:val="24"/>
-        </w:rPr>
-      </w:pPr>
-      <w:r>
-        <w:rPr>
-          <w:rFonts w:eastAsia="Times New Roman"/>
-          <w:sz w:val="24"/>
+          <w:rFonts w:asciiTheme="minorHAnsi" w:eastAsia="Times New Roman" w:hAnsiTheme="minorHAnsi" w:cstheme="minorHAnsi"/>
+          <w:sz w:val="24"/>
+          <w:szCs w:val="24"/>
+        </w:rPr>
+      </w:pPr>
+      <w:r>
+        <w:rPr>
+          <w:rFonts w:asciiTheme="minorHAnsi" w:eastAsia="Times New Roman" w:hAnsiTheme="minorHAnsi" w:cstheme="minorHAnsi"/>
+          <w:sz w:val="24"/>
+          <w:szCs w:val="24"/>
         </w:rPr>
         <w:t>On timings and availability of members for team meetups and formed a schedule.</w:t>
       </w:r>
@@ -1233,14 +1458,16 @@
         <w:spacing w:line="240" w:lineRule="auto"/>
         <w:textAlignment w:val="baseline"/>
         <w:rPr>
-          <w:rFonts w:eastAsia="Times New Roman"/>
-          <w:sz w:val="24"/>
-        </w:rPr>
-      </w:pPr>
-      <w:r>
-        <w:rPr>
-          <w:rFonts w:eastAsia="Times New Roman"/>
-          <w:sz w:val="24"/>
+          <w:rFonts w:asciiTheme="minorHAnsi" w:eastAsia="Times New Roman" w:hAnsiTheme="minorHAnsi" w:cstheme="minorHAnsi"/>
+          <w:sz w:val="24"/>
+          <w:szCs w:val="24"/>
+        </w:rPr>
+      </w:pPr>
+      <w:r>
+        <w:rPr>
+          <w:rFonts w:asciiTheme="minorHAnsi" w:eastAsia="Times New Roman" w:hAnsiTheme="minorHAnsi" w:cstheme="minorHAnsi"/>
+          <w:sz w:val="24"/>
+          <w:szCs w:val="24"/>
         </w:rPr>
         <w:t>On understanding the current requirements of the project.</w:t>
       </w:r>
@@ -1254,14 +1481,16 @@
         <w:spacing w:line="240" w:lineRule="auto"/>
         <w:textAlignment w:val="baseline"/>
         <w:rPr>
-          <w:rFonts w:eastAsia="Times New Roman"/>
-          <w:sz w:val="24"/>
-        </w:rPr>
-      </w:pPr>
-      <w:r>
-        <w:rPr>
-          <w:rFonts w:eastAsia="Times New Roman"/>
-          <w:sz w:val="24"/>
+          <w:rFonts w:asciiTheme="minorHAnsi" w:eastAsia="Times New Roman" w:hAnsiTheme="minorHAnsi" w:cstheme="minorHAnsi"/>
+          <w:sz w:val="24"/>
+          <w:szCs w:val="24"/>
+        </w:rPr>
+      </w:pPr>
+      <w:r>
+        <w:rPr>
+          <w:rFonts w:asciiTheme="minorHAnsi" w:eastAsia="Times New Roman" w:hAnsiTheme="minorHAnsi" w:cstheme="minorHAnsi"/>
+          <w:sz w:val="24"/>
+          <w:szCs w:val="24"/>
         </w:rPr>
         <w:t>On deciding the tool which we would be working.</w:t>
       </w:r>
@@ -1270,16 +1499,17 @@
       <w:pPr>
         <w:spacing w:line="240" w:lineRule="auto"/>
         <w:rPr>
-          <w:rFonts w:ascii="Times New Roman" w:eastAsia="Times New Roman" w:hAnsi="Times New Roman" w:cs="Times New Roman"/>
+          <w:rFonts w:asciiTheme="minorHAnsi" w:eastAsia="Times New Roman" w:hAnsiTheme="minorHAnsi" w:cstheme="minorHAnsi"/>
           <w:color w:val="auto"/>
-          <w:sz w:val="28"/>
-          <w:szCs w:val="24"/>
-        </w:rPr>
-      </w:pPr>
-      <w:r>
-        <w:rPr>
-          <w:rFonts w:eastAsia="Times New Roman"/>
-          <w:sz w:val="24"/>
+          <w:sz w:val="24"/>
+          <w:szCs w:val="24"/>
+        </w:rPr>
+      </w:pPr>
+      <w:r>
+        <w:rPr>
+          <w:rFonts w:asciiTheme="minorHAnsi" w:eastAsia="Times New Roman" w:hAnsiTheme="minorHAnsi" w:cstheme="minorHAnsi"/>
+          <w:sz w:val="24"/>
+          <w:szCs w:val="24"/>
         </w:rPr>
         <w:t>We did not bother much about coding stuff for the first week and tried to discuss things what was required for the first week of the project.</w:t>
       </w:r>
@@ -1288,29 +1518,30 @@
       <w:pPr>
         <w:spacing w:line="240" w:lineRule="auto"/>
         <w:rPr>
-          <w:rFonts w:ascii="Times New Roman" w:eastAsia="Times New Roman" w:hAnsi="Times New Roman" w:cs="Times New Roman"/>
+          <w:rFonts w:asciiTheme="minorHAnsi" w:eastAsia="Times New Roman" w:hAnsiTheme="minorHAnsi" w:cstheme="minorHAnsi"/>
           <w:color w:val="auto"/>
-          <w:sz w:val="28"/>
-          <w:szCs w:val="24"/>
-        </w:rPr>
-      </w:pPr>
-    </w:p>
-    <w:p>
-      <w:pPr>
-        <w:spacing w:line="240" w:lineRule="auto"/>
-        <w:rPr>
-          <w:rFonts w:ascii="Times New Roman" w:eastAsia="Times New Roman" w:hAnsi="Times New Roman" w:cs="Times New Roman"/>
+          <w:sz w:val="24"/>
+          <w:szCs w:val="24"/>
+        </w:rPr>
+      </w:pPr>
+    </w:p>
+    <w:p>
+      <w:pPr>
+        <w:spacing w:line="240" w:lineRule="auto"/>
+        <w:rPr>
+          <w:rFonts w:asciiTheme="minorHAnsi" w:eastAsia="Times New Roman" w:hAnsiTheme="minorHAnsi" w:cstheme="minorHAnsi"/>
           <w:color w:val="auto"/>
-          <w:sz w:val="28"/>
-          <w:szCs w:val="24"/>
-        </w:rPr>
-      </w:pPr>
-      <w:r>
-        <w:rPr>
-          <w:rFonts w:eastAsia="Times New Roman"/>
-          <w:sz w:val="24"/>
-        </w:rPr>
-        <w:t xml:space="preserve">Implementing simplicity for coming week, I would focus to motivate team </w:t>
+          <w:sz w:val="24"/>
+          <w:szCs w:val="24"/>
+        </w:rPr>
+      </w:pPr>
+      <w:r>
+        <w:rPr>
+          <w:rFonts w:asciiTheme="minorHAnsi" w:eastAsia="Times New Roman" w:hAnsiTheme="minorHAnsi" w:cstheme="minorHAnsi"/>
+          <w:sz w:val="24"/>
+          <w:szCs w:val="24"/>
+        </w:rPr>
+        <w:t>Implementing simplicity for coming week, I would focus to motivate team</w:t>
       </w:r>
     </w:p>
     <w:p>
@@ -1322,14 +1553,16 @@
         <w:spacing w:line="240" w:lineRule="auto"/>
         <w:textAlignment w:val="baseline"/>
         <w:rPr>
-          <w:rFonts w:eastAsia="Times New Roman"/>
-          <w:sz w:val="24"/>
-        </w:rPr>
-      </w:pPr>
-      <w:r>
-        <w:rPr>
-          <w:rFonts w:eastAsia="Times New Roman"/>
-          <w:sz w:val="24"/>
+          <w:rFonts w:asciiTheme="minorHAnsi" w:eastAsia="Times New Roman" w:hAnsiTheme="minorHAnsi" w:cstheme="minorHAnsi"/>
+          <w:sz w:val="24"/>
+          <w:szCs w:val="24"/>
+        </w:rPr>
+      </w:pPr>
+      <w:r>
+        <w:rPr>
+          <w:rFonts w:asciiTheme="minorHAnsi" w:eastAsia="Times New Roman" w:hAnsiTheme="minorHAnsi" w:cstheme="minorHAnsi"/>
+          <w:sz w:val="24"/>
+          <w:szCs w:val="24"/>
         </w:rPr>
         <w:t>To take simple steps to proceed in the project and will focus on failure.</w:t>
       </w:r>
@@ -1343,14 +1576,16 @@
         <w:spacing w:line="240" w:lineRule="auto"/>
         <w:textAlignment w:val="baseline"/>
         <w:rPr>
-          <w:rFonts w:eastAsia="Times New Roman"/>
-          <w:sz w:val="24"/>
-        </w:rPr>
-      </w:pPr>
-      <w:r>
-        <w:rPr>
-          <w:rFonts w:eastAsia="Times New Roman"/>
-          <w:sz w:val="24"/>
+          <w:rFonts w:asciiTheme="minorHAnsi" w:eastAsia="Times New Roman" w:hAnsiTheme="minorHAnsi" w:cstheme="minorHAnsi"/>
+          <w:sz w:val="24"/>
+          <w:szCs w:val="24"/>
+        </w:rPr>
+      </w:pPr>
+      <w:r>
+        <w:rPr>
+          <w:rFonts w:asciiTheme="minorHAnsi" w:eastAsia="Times New Roman" w:hAnsiTheme="minorHAnsi" w:cstheme="minorHAnsi"/>
+          <w:sz w:val="24"/>
+          <w:szCs w:val="24"/>
         </w:rPr>
         <w:t>To make meet up small and effective.</w:t>
       </w:r>
@@ -1364,14 +1599,16 @@
         <w:spacing w:line="240" w:lineRule="auto"/>
         <w:textAlignment w:val="baseline"/>
         <w:rPr>
-          <w:rFonts w:eastAsia="Times New Roman"/>
-          <w:sz w:val="24"/>
-        </w:rPr>
-      </w:pPr>
-      <w:r>
-        <w:rPr>
-          <w:rFonts w:eastAsia="Times New Roman"/>
-          <w:sz w:val="24"/>
+          <w:rFonts w:asciiTheme="minorHAnsi" w:eastAsia="Times New Roman" w:hAnsiTheme="minorHAnsi" w:cstheme="minorHAnsi"/>
+          <w:sz w:val="24"/>
+          <w:szCs w:val="24"/>
+        </w:rPr>
+      </w:pPr>
+      <w:r>
+        <w:rPr>
+          <w:rFonts w:asciiTheme="minorHAnsi" w:eastAsia="Times New Roman" w:hAnsiTheme="minorHAnsi" w:cstheme="minorHAnsi"/>
+          <w:sz w:val="24"/>
+          <w:szCs w:val="24"/>
         </w:rPr>
         <w:t>To take Decision on things what is required for the project, and eliminate things which would be out of the project requirement scope.</w:t>
       </w:r>
@@ -1385,14 +1622,16 @@
         <w:spacing w:line="240" w:lineRule="auto"/>
         <w:textAlignment w:val="baseline"/>
         <w:rPr>
-          <w:rFonts w:eastAsia="Times New Roman"/>
-          <w:sz w:val="24"/>
-        </w:rPr>
-      </w:pPr>
-      <w:r>
-        <w:rPr>
-          <w:rFonts w:eastAsia="Times New Roman"/>
-          <w:sz w:val="24"/>
+          <w:rFonts w:asciiTheme="minorHAnsi" w:eastAsia="Times New Roman" w:hAnsiTheme="minorHAnsi" w:cstheme="minorHAnsi"/>
+          <w:sz w:val="24"/>
+          <w:szCs w:val="24"/>
+        </w:rPr>
+      </w:pPr>
+      <w:r>
+        <w:rPr>
+          <w:rFonts w:asciiTheme="minorHAnsi" w:eastAsia="Times New Roman" w:hAnsiTheme="minorHAnsi" w:cstheme="minorHAnsi"/>
+          <w:sz w:val="24"/>
+          <w:szCs w:val="24"/>
         </w:rPr>
         <w:t>To do what's need to be done for that week rather than what needs to be done in future.</w:t>
       </w:r>
@@ -1406,29 +1645,54 @@
         <w:spacing w:line="240" w:lineRule="auto"/>
         <w:textAlignment w:val="baseline"/>
         <w:rPr>
-          <w:rFonts w:eastAsia="Times New Roman"/>
-          <w:sz w:val="24"/>
-        </w:rPr>
-      </w:pPr>
-      <w:r>
-        <w:rPr>
-          <w:rFonts w:eastAsia="Times New Roman"/>
-          <w:sz w:val="24"/>
+          <w:rFonts w:asciiTheme="minorHAnsi" w:eastAsia="Times New Roman" w:hAnsiTheme="minorHAnsi" w:cstheme="minorHAnsi"/>
+          <w:sz w:val="24"/>
+          <w:szCs w:val="24"/>
+        </w:rPr>
+      </w:pPr>
+      <w:r>
+        <w:rPr>
+          <w:rFonts w:asciiTheme="minorHAnsi" w:eastAsia="Times New Roman" w:hAnsiTheme="minorHAnsi" w:cstheme="minorHAnsi"/>
+          <w:sz w:val="24"/>
+          <w:szCs w:val="24"/>
         </w:rPr>
         <w:t>To not bother about future requirements while code, if the requirement is not given at the time of coding, simply we will not code for it.</w:t>
       </w:r>
     </w:p>
-    <w:p/>
-    <w:p>
-      <w:r>
+    <w:p>
+      <w:pPr>
+        <w:spacing w:line="240" w:lineRule="auto"/>
+        <w:rPr>
+          <w:rFonts w:asciiTheme="minorHAnsi" w:hAnsiTheme="minorHAnsi" w:cstheme="minorHAnsi"/>
+          <w:sz w:val="24"/>
+          <w:szCs w:val="24"/>
+        </w:rPr>
+      </w:pPr>
+    </w:p>
+    <w:p>
+      <w:pPr>
+        <w:spacing w:line="240" w:lineRule="auto"/>
+        <w:rPr>
+          <w:rFonts w:asciiTheme="minorHAnsi" w:hAnsiTheme="minorHAnsi" w:cstheme="minorHAnsi"/>
+          <w:sz w:val="24"/>
+          <w:szCs w:val="24"/>
+        </w:rPr>
+      </w:pPr>
+      <w:r>
+        <w:rPr>
+          <w:rFonts w:asciiTheme="minorHAnsi" w:hAnsiTheme="minorHAnsi" w:cstheme="minorHAnsi"/>
+          <w:sz w:val="24"/>
+          <w:szCs w:val="24"/>
+        </w:rPr>
         <w:br w:type="page"/>
       </w:r>
     </w:p>
     <w:p>
       <w:pPr>
         <w:spacing w:line="240" w:lineRule="auto"/>
-        <w:rPr>
-          <w:rFonts w:eastAsia="Times New Roman"/>
+        <w:jc w:val="center"/>
+        <w:rPr>
+          <w:rFonts w:asciiTheme="minorHAnsi" w:eastAsia="Times New Roman" w:hAnsiTheme="minorHAnsi" w:cstheme="minorHAnsi"/>
           <w:b/>
           <w:bCs/>
           <w:sz w:val="28"/>
@@ -1438,7 +1702,7 @@
       </w:pPr>
       <w:r>
         <w:rPr>
-          <w:rFonts w:eastAsia="Times New Roman"/>
+          <w:rFonts w:asciiTheme="minorHAnsi" w:eastAsia="Times New Roman" w:hAnsiTheme="minorHAnsi" w:cstheme="minorHAnsi"/>
           <w:b/>
           <w:bCs/>
           <w:sz w:val="28"/>
@@ -1446,146 +1710,121 @@
           <w:u w:val="single"/>
         </w:rPr>
         <w:lastRenderedPageBreak/>
-        <w:t xml:space="preserve">Journal Entry by </w:t>
-      </w:r>
-      <w:proofErr w:type="spellStart"/>
-      <w:r>
-        <w:rPr>
-          <w:rFonts w:eastAsia="Times New Roman"/>
-          <w:b/>
-          <w:bCs/>
-          <w:sz w:val="28"/>
-          <w:szCs w:val="28"/>
-          <w:u w:val="single"/>
-        </w:rPr>
-        <w:t>Swathi</w:t>
-      </w:r>
-      <w:proofErr w:type="spellEnd"/>
-      <w:r>
-        <w:rPr>
-          <w:rFonts w:eastAsia="Times New Roman"/>
-          <w:b/>
-          <w:bCs/>
-          <w:sz w:val="28"/>
-          <w:szCs w:val="28"/>
-          <w:u w:val="single"/>
-        </w:rPr>
-        <w:t xml:space="preserve"> </w:t>
-      </w:r>
-      <w:proofErr w:type="spellStart"/>
-      <w:r>
-        <w:rPr>
-          <w:rFonts w:eastAsia="Times New Roman"/>
-          <w:b/>
-          <w:bCs/>
-          <w:sz w:val="28"/>
-          <w:szCs w:val="28"/>
-          <w:u w:val="single"/>
-        </w:rPr>
-        <w:t>Koduri</w:t>
-      </w:r>
-      <w:proofErr w:type="spellEnd"/>
-      <w:r>
-        <w:rPr>
-          <w:rFonts w:eastAsia="Times New Roman"/>
-          <w:b/>
-          <w:bCs/>
-          <w:sz w:val="28"/>
-          <w:szCs w:val="28"/>
-          <w:u w:val="single"/>
-        </w:rPr>
-        <w:t>- Respect</w:t>
-      </w:r>
-    </w:p>
-    <w:p>
-      <w:pPr>
+        <w:t>Journal Entry by Swathi Koduri- Respect</w:t>
+      </w:r>
+    </w:p>
+    <w:p>
+      <w:pPr>
+        <w:spacing w:line="240" w:lineRule="auto"/>
         <w:ind w:left="720"/>
         <w:contextualSpacing/>
-        <w:jc w:val="center"/>
-        <w:rPr>
-          <w:b/>
-          <w:sz w:val="28"/>
-        </w:rPr>
-      </w:pPr>
-    </w:p>
-    <w:p>
-      <w:pPr>
+        <w:rPr>
+          <w:rFonts w:asciiTheme="minorHAnsi" w:hAnsiTheme="minorHAnsi" w:cstheme="minorHAnsi"/>
+          <w:b/>
+          <w:sz w:val="24"/>
+          <w:szCs w:val="24"/>
+        </w:rPr>
+      </w:pPr>
+    </w:p>
+    <w:p>
+      <w:pPr>
+        <w:spacing w:after="240" w:line="240" w:lineRule="auto"/>
         <w:ind w:left="720"/>
         <w:contextualSpacing/>
         <w:rPr>
-          <w:b/>
-          <w:sz w:val="28"/>
-        </w:rPr>
-      </w:pPr>
-    </w:p>
-    <w:p>
-      <w:pPr>
-        <w:spacing w:after="240"/>
-        <w:ind w:left="720" w:firstLine="720"/>
+          <w:rFonts w:asciiTheme="minorHAnsi" w:hAnsiTheme="minorHAnsi" w:cstheme="minorHAnsi"/>
+          <w:sz w:val="24"/>
+          <w:szCs w:val="24"/>
+        </w:rPr>
+      </w:pPr>
+      <w:r>
+        <w:rPr>
+          <w:rFonts w:asciiTheme="minorHAnsi" w:hAnsiTheme="minorHAnsi" w:cstheme="minorHAnsi"/>
+          <w:sz w:val="24"/>
+          <w:szCs w:val="24"/>
+        </w:rPr>
+        <w:t xml:space="preserve">I have selected </w:t>
+      </w:r>
+      <w:r>
+        <w:rPr>
+          <w:rFonts w:asciiTheme="minorHAnsi" w:hAnsiTheme="minorHAnsi" w:cstheme="minorHAnsi"/>
+          <w:i/>
+          <w:sz w:val="24"/>
+          <w:szCs w:val="24"/>
+        </w:rPr>
+        <w:t>Respect</w:t>
+      </w:r>
+      <w:r>
+        <w:rPr>
+          <w:rFonts w:asciiTheme="minorHAnsi" w:hAnsiTheme="minorHAnsi" w:cstheme="minorHAnsi"/>
+          <w:sz w:val="24"/>
+          <w:szCs w:val="24"/>
+        </w:rPr>
+        <w:t xml:space="preserve"> as my core XP value for this project and I will be documenting how this value is kept up in the team and ensure everybody on the team is valued. The reason I have selected Respect is that for a team to be creative and innovative, all the members should feel they are contributing and are equally respected. This will bring the best out of the team.</w:t>
+      </w:r>
+    </w:p>
+    <w:p>
+      <w:pPr>
+        <w:spacing w:after="240" w:line="240" w:lineRule="auto"/>
+        <w:ind w:left="720"/>
         <w:contextualSpacing/>
-        <w:jc w:val="both"/>
-        <w:rPr>
-          <w:sz w:val="24"/>
-        </w:rPr>
-      </w:pPr>
-      <w:r>
-        <w:rPr>
-          <w:sz w:val="24"/>
-        </w:rPr>
-        <w:t xml:space="preserve">I have selected </w:t>
-      </w:r>
-      <w:r>
-        <w:rPr>
-          <w:i/>
-          <w:sz w:val="24"/>
-        </w:rPr>
-        <w:t>Respect</w:t>
-      </w:r>
-      <w:r>
-        <w:rPr>
-          <w:sz w:val="24"/>
-        </w:rPr>
-        <w:t xml:space="preserve"> as my </w:t>
-      </w:r>
-      <w:r>
-        <w:rPr>
-          <w:sz w:val="24"/>
-        </w:rPr>
-        <w:t xml:space="preserve">core XP value for this project and I will be documenting how this value is kept up in the team and ensure everybody on the team is valued. The reason I have selected Respect is that for a team to be creative and innovative, all the members should feel they are contributing and are equally respected. This will bring the best out of the team. </w:t>
-      </w:r>
-    </w:p>
-    <w:p>
-      <w:pPr>
-        <w:spacing w:after="240"/>
-        <w:ind w:left="720" w:firstLine="720"/>
+        <w:rPr>
+          <w:rFonts w:asciiTheme="minorHAnsi" w:hAnsiTheme="minorHAnsi" w:cstheme="minorHAnsi"/>
+          <w:sz w:val="24"/>
+          <w:szCs w:val="24"/>
+        </w:rPr>
+      </w:pPr>
+    </w:p>
+    <w:p>
+      <w:pPr>
+        <w:spacing w:after="240" w:line="240" w:lineRule="auto"/>
+        <w:ind w:left="720"/>
         <w:contextualSpacing/>
-        <w:jc w:val="both"/>
-        <w:rPr>
-          <w:sz w:val="24"/>
-        </w:rPr>
-      </w:pPr>
-      <w:r>
-        <w:rPr>
-          <w:sz w:val="24"/>
-        </w:rPr>
-        <w:t xml:space="preserve">In the first week of our project, our team was trying to decide on a time and place for a project meeting. Here, I ensured that everyone’s schedule should be open and all the team members are convenient with the time. In the meeting, we were trying to decide on which platform to work on, i.e. Greenfoot or Processing. Everyone’s views and opinions were collected and weighed because no one on the team should be ignored or unappreciated. </w:t>
-      </w:r>
-    </w:p>
-    <w:p>
-      <w:pPr>
-        <w:spacing w:after="240"/>
-        <w:ind w:left="720" w:firstLine="720"/>
+        <w:rPr>
+          <w:rFonts w:asciiTheme="minorHAnsi" w:hAnsiTheme="minorHAnsi" w:cstheme="minorHAnsi"/>
+          <w:sz w:val="24"/>
+          <w:szCs w:val="24"/>
+        </w:rPr>
+      </w:pPr>
+      <w:r>
+        <w:rPr>
+          <w:rFonts w:asciiTheme="minorHAnsi" w:hAnsiTheme="minorHAnsi" w:cstheme="minorHAnsi"/>
+          <w:sz w:val="24"/>
+          <w:szCs w:val="24"/>
+        </w:rPr>
+        <w:t>In the first week of our project, our team was trying to decide on a time and place for a project meeting. Here, I ensured that everyone’s schedule should be open and all the team members are convenient with the time. In the meeting, we were trying to decide on which platform to work on, i.e. Greenfoot or Processing. Everyone’s views and opinions were collected and weighed because no one on the team should be ignored or unappreciated.</w:t>
+      </w:r>
+    </w:p>
+    <w:p>
+      <w:pPr>
+        <w:spacing w:after="240" w:line="240" w:lineRule="auto"/>
+        <w:ind w:left="720"/>
         <w:contextualSpacing/>
-        <w:jc w:val="both"/>
-        <w:rPr>
-          <w:sz w:val="24"/>
-        </w:rPr>
-      </w:pPr>
-      <w:r>
-        <w:rPr>
-          <w:sz w:val="24"/>
-        </w:rPr>
-        <w:t xml:space="preserve">In the coming weeks and during the course of this project, I will try to see that our team follows these principles: </w:t>
+        <w:rPr>
+          <w:rFonts w:asciiTheme="minorHAnsi" w:hAnsiTheme="minorHAnsi" w:cstheme="minorHAnsi"/>
+          <w:sz w:val="24"/>
+          <w:szCs w:val="24"/>
+        </w:rPr>
+      </w:pPr>
+    </w:p>
+    <w:p>
+      <w:pPr>
+        <w:spacing w:after="240" w:line="240" w:lineRule="auto"/>
+        <w:ind w:left="720"/>
+        <w:contextualSpacing/>
+        <w:rPr>
+          <w:rFonts w:asciiTheme="minorHAnsi" w:hAnsiTheme="minorHAnsi" w:cstheme="minorHAnsi"/>
+          <w:sz w:val="24"/>
+          <w:szCs w:val="24"/>
+        </w:rPr>
+      </w:pPr>
+      <w:r>
+        <w:rPr>
+          <w:rFonts w:asciiTheme="minorHAnsi" w:hAnsiTheme="minorHAnsi" w:cstheme="minorHAnsi"/>
+          <w:sz w:val="24"/>
+          <w:szCs w:val="24"/>
+        </w:rPr>
+        <w:t>In the coming weeks and during the course of this project, I will try to see that our team follows these principles:</w:t>
       </w:r>
     </w:p>
     <w:p>
@@ -1595,15 +1834,18 @@
           <w:ilvl w:val="0"/>
           <w:numId w:val="5"/>
         </w:numPr>
-        <w:spacing w:after="240"/>
-        <w:jc w:val="both"/>
-        <w:rPr>
-          <w:sz w:val="24"/>
-        </w:rPr>
-      </w:pPr>
-      <w:r>
-        <w:rPr>
-          <w:sz w:val="24"/>
+        <w:spacing w:after="240" w:line="240" w:lineRule="auto"/>
+        <w:rPr>
+          <w:rFonts w:asciiTheme="minorHAnsi" w:hAnsiTheme="minorHAnsi" w:cstheme="minorHAnsi"/>
+          <w:sz w:val="24"/>
+          <w:szCs w:val="24"/>
+        </w:rPr>
+      </w:pPr>
+      <w:r>
+        <w:rPr>
+          <w:rFonts w:asciiTheme="minorHAnsi" w:hAnsiTheme="minorHAnsi" w:cstheme="minorHAnsi"/>
+          <w:sz w:val="24"/>
+          <w:szCs w:val="24"/>
         </w:rPr>
         <w:t>Everyone on the team should have respect and trust others on the team as well as in themselves.</w:t>
       </w:r>
@@ -1615,15 +1857,18 @@
           <w:ilvl w:val="0"/>
           <w:numId w:val="5"/>
         </w:numPr>
-        <w:spacing w:after="240"/>
-        <w:jc w:val="both"/>
-        <w:rPr>
-          <w:sz w:val="24"/>
-        </w:rPr>
-      </w:pPr>
-      <w:r>
-        <w:rPr>
-          <w:sz w:val="24"/>
+        <w:spacing w:after="240" w:line="240" w:lineRule="auto"/>
+        <w:rPr>
+          <w:rFonts w:asciiTheme="minorHAnsi" w:hAnsiTheme="minorHAnsi" w:cstheme="minorHAnsi"/>
+          <w:sz w:val="24"/>
+          <w:szCs w:val="24"/>
+        </w:rPr>
+      </w:pPr>
+      <w:r>
+        <w:rPr>
+          <w:rFonts w:asciiTheme="minorHAnsi" w:hAnsiTheme="minorHAnsi" w:cstheme="minorHAnsi"/>
+          <w:sz w:val="24"/>
+          <w:szCs w:val="24"/>
         </w:rPr>
         <w:t>If all members of the team respect their own work and in their team members’ feedback, they will be able to bring out the best possible outcome.</w:t>
       </w:r>
@@ -1635,15 +1880,18 @@
           <w:ilvl w:val="0"/>
           <w:numId w:val="5"/>
         </w:numPr>
-        <w:spacing w:after="240"/>
-        <w:jc w:val="both"/>
-        <w:rPr>
-          <w:sz w:val="24"/>
-        </w:rPr>
-      </w:pPr>
-      <w:r>
-        <w:rPr>
-          <w:sz w:val="24"/>
+        <w:spacing w:after="240" w:line="240" w:lineRule="auto"/>
+        <w:rPr>
+          <w:rFonts w:asciiTheme="minorHAnsi" w:hAnsiTheme="minorHAnsi" w:cstheme="minorHAnsi"/>
+          <w:sz w:val="24"/>
+          <w:szCs w:val="24"/>
+        </w:rPr>
+      </w:pPr>
+      <w:r>
+        <w:rPr>
+          <w:rFonts w:asciiTheme="minorHAnsi" w:hAnsiTheme="minorHAnsi" w:cstheme="minorHAnsi"/>
+          <w:sz w:val="24"/>
+          <w:szCs w:val="24"/>
         </w:rPr>
         <w:t>Team members should not take steps which will disturb fellow members work or delay the progress of the team.</w:t>
       </w:r>
@@ -1655,15 +1903,18 @@
           <w:ilvl w:val="0"/>
           <w:numId w:val="5"/>
         </w:numPr>
-        <w:spacing w:after="240"/>
-        <w:jc w:val="both"/>
-        <w:rPr>
-          <w:sz w:val="24"/>
-        </w:rPr>
-      </w:pPr>
-      <w:r>
-        <w:rPr>
-          <w:sz w:val="24"/>
+        <w:spacing w:after="240" w:line="240" w:lineRule="auto"/>
+        <w:rPr>
+          <w:rFonts w:asciiTheme="minorHAnsi" w:hAnsiTheme="minorHAnsi" w:cstheme="minorHAnsi"/>
+          <w:sz w:val="24"/>
+          <w:szCs w:val="24"/>
+        </w:rPr>
+      </w:pPr>
+      <w:r>
+        <w:rPr>
+          <w:rFonts w:asciiTheme="minorHAnsi" w:hAnsiTheme="minorHAnsi" w:cstheme="minorHAnsi"/>
+          <w:sz w:val="24"/>
+          <w:szCs w:val="24"/>
         </w:rPr>
         <w:t>A project can only be improved if the team members have courage, trust and respect the abilities of teammates to make required changes.</w:t>
       </w:r>
@@ -1675,126 +1926,207 @@
           <w:ilvl w:val="0"/>
           <w:numId w:val="5"/>
         </w:numPr>
-        <w:spacing w:after="240"/>
-        <w:jc w:val="both"/>
-        <w:rPr>
-          <w:sz w:val="24"/>
-        </w:rPr>
-      </w:pPr>
-      <w:r>
-        <w:rPr>
-          <w:sz w:val="24"/>
+        <w:spacing w:after="240" w:line="240" w:lineRule="auto"/>
+        <w:rPr>
+          <w:rFonts w:asciiTheme="minorHAnsi" w:hAnsiTheme="minorHAnsi" w:cstheme="minorHAnsi"/>
+          <w:sz w:val="24"/>
+          <w:szCs w:val="24"/>
+        </w:rPr>
+      </w:pPr>
+      <w:r>
+        <w:rPr>
+          <w:rFonts w:asciiTheme="minorHAnsi" w:hAnsiTheme="minorHAnsi" w:cstheme="minorHAnsi"/>
+          <w:sz w:val="24"/>
+          <w:szCs w:val="24"/>
         </w:rPr>
         <w:t>When everyone on the team is appreciated and respected, team members feel encouraged to work more for the project.</w:t>
       </w:r>
     </w:p>
     <w:p>
       <w:pPr>
-        <w:spacing w:after="240"/>
+        <w:spacing w:after="240" w:line="240" w:lineRule="auto"/>
         <w:ind w:left="720" w:firstLine="720"/>
         <w:contextualSpacing/>
-        <w:jc w:val="both"/>
-        <w:rPr>
-          <w:sz w:val="24"/>
-        </w:rPr>
-      </w:pPr>
-    </w:p>
-    <w:p>
-      <w:pPr>
-        <w:spacing w:after="240"/>
+        <w:rPr>
+          <w:rFonts w:asciiTheme="minorHAnsi" w:hAnsiTheme="minorHAnsi" w:cstheme="minorHAnsi"/>
+          <w:sz w:val="24"/>
+          <w:szCs w:val="24"/>
+        </w:rPr>
+      </w:pPr>
+    </w:p>
+    <w:p>
+      <w:pPr>
+        <w:spacing w:after="240" w:line="240" w:lineRule="auto"/>
         <w:ind w:left="720" w:firstLine="720"/>
         <w:contextualSpacing/>
-        <w:jc w:val="both"/>
-        <w:rPr>
-          <w:sz w:val="24"/>
-        </w:rPr>
-      </w:pPr>
-    </w:p>
-    <w:p>
-      <w:pPr>
-        <w:spacing w:after="240"/>
+        <w:rPr>
+          <w:rFonts w:asciiTheme="minorHAnsi" w:hAnsiTheme="minorHAnsi" w:cstheme="minorHAnsi"/>
+          <w:sz w:val="24"/>
+          <w:szCs w:val="24"/>
+        </w:rPr>
+      </w:pPr>
+    </w:p>
+    <w:p>
+      <w:pPr>
+        <w:spacing w:after="240" w:line="240" w:lineRule="auto"/>
         <w:ind w:left="720"/>
         <w:contextualSpacing/>
         <w:rPr>
-          <w:sz w:val="24"/>
-        </w:rPr>
-      </w:pPr>
-    </w:p>
-    <w:p>
-      <w:pPr>
-        <w:spacing w:after="240"/>
+          <w:rFonts w:asciiTheme="minorHAnsi" w:hAnsiTheme="minorHAnsi" w:cstheme="minorHAnsi"/>
+          <w:sz w:val="24"/>
+          <w:szCs w:val="24"/>
+        </w:rPr>
+      </w:pPr>
+    </w:p>
+    <w:p>
+      <w:pPr>
+        <w:spacing w:after="240" w:line="240" w:lineRule="auto"/>
         <w:ind w:left="720"/>
         <w:contextualSpacing/>
         <w:rPr>
-          <w:sz w:val="24"/>
-        </w:rPr>
-      </w:pPr>
-    </w:p>
-    <w:p>
-      <w:pPr>
+          <w:rFonts w:asciiTheme="minorHAnsi" w:hAnsiTheme="minorHAnsi" w:cstheme="minorHAnsi"/>
+          <w:sz w:val="24"/>
+          <w:szCs w:val="24"/>
+        </w:rPr>
+      </w:pPr>
+    </w:p>
+    <w:p>
+      <w:pPr>
+        <w:spacing w:line="240" w:lineRule="auto"/>
+        <w:rPr>
+          <w:rFonts w:asciiTheme="minorHAnsi" w:hAnsiTheme="minorHAnsi" w:cstheme="minorHAnsi"/>
+          <w:b/>
+          <w:sz w:val="24"/>
+          <w:szCs w:val="24"/>
+        </w:rPr>
+      </w:pPr>
+    </w:p>
+    <w:p>
+      <w:pPr>
+        <w:spacing w:line="240" w:lineRule="auto"/>
+        <w:rPr>
+          <w:rFonts w:asciiTheme="minorHAnsi" w:hAnsiTheme="minorHAnsi" w:cstheme="minorHAnsi"/>
+          <w:b/>
+          <w:sz w:val="24"/>
+          <w:szCs w:val="24"/>
+        </w:rPr>
+      </w:pPr>
+    </w:p>
+    <w:p>
+      <w:pPr>
+        <w:spacing w:line="240" w:lineRule="auto"/>
+        <w:rPr>
+          <w:rFonts w:asciiTheme="minorHAnsi" w:hAnsiTheme="minorHAnsi" w:cstheme="minorHAnsi"/>
+          <w:b/>
+          <w:sz w:val="24"/>
+          <w:szCs w:val="24"/>
+        </w:rPr>
+      </w:pPr>
+    </w:p>
+    <w:p>
+      <w:pPr>
+        <w:spacing w:line="240" w:lineRule="auto"/>
+        <w:rPr>
+          <w:rFonts w:asciiTheme="minorHAnsi" w:hAnsiTheme="minorHAnsi" w:cstheme="minorHAnsi"/>
+          <w:b/>
+          <w:sz w:val="24"/>
+          <w:szCs w:val="24"/>
+        </w:rPr>
+      </w:pPr>
+    </w:p>
+    <w:p>
+      <w:pPr>
+        <w:spacing w:line="240" w:lineRule="auto"/>
+        <w:rPr>
+          <w:rFonts w:asciiTheme="minorHAnsi" w:hAnsiTheme="minorHAnsi" w:cstheme="minorHAnsi"/>
+          <w:b/>
+          <w:sz w:val="24"/>
+          <w:szCs w:val="24"/>
+        </w:rPr>
+      </w:pPr>
+    </w:p>
+    <w:p>
+      <w:pPr>
+        <w:spacing w:line="240" w:lineRule="auto"/>
+        <w:rPr>
+          <w:rFonts w:asciiTheme="minorHAnsi" w:hAnsiTheme="minorHAnsi" w:cstheme="minorHAnsi"/>
+          <w:b/>
+          <w:sz w:val="24"/>
+          <w:szCs w:val="24"/>
+        </w:rPr>
+      </w:pPr>
+    </w:p>
+    <w:p>
+      <w:pPr>
+        <w:spacing w:line="240" w:lineRule="auto"/>
+        <w:rPr>
+          <w:rFonts w:asciiTheme="minorHAnsi" w:eastAsia="Times New Roman" w:hAnsiTheme="minorHAnsi" w:cstheme="minorHAnsi"/>
+          <w:b/>
+          <w:bCs/>
+          <w:sz w:val="24"/>
+          <w:szCs w:val="24"/>
+          <w:u w:val="single"/>
+        </w:rPr>
+      </w:pPr>
+    </w:p>
+    <w:p>
+      <w:pPr>
+        <w:spacing w:line="240" w:lineRule="auto"/>
+        <w:rPr>
+          <w:rFonts w:asciiTheme="minorHAnsi" w:eastAsia="Times New Roman" w:hAnsiTheme="minorHAnsi" w:cstheme="minorHAnsi"/>
+          <w:b/>
+          <w:bCs/>
+          <w:sz w:val="24"/>
+          <w:szCs w:val="24"/>
+          <w:u w:val="single"/>
+        </w:rPr>
+      </w:pPr>
+    </w:p>
+    <w:p>
+      <w:pPr>
+        <w:spacing w:line="240" w:lineRule="auto"/>
+        <w:rPr>
+          <w:rFonts w:asciiTheme="minorHAnsi" w:eastAsia="Times New Roman" w:hAnsiTheme="minorHAnsi" w:cstheme="minorHAnsi"/>
+          <w:b/>
+          <w:bCs/>
+          <w:sz w:val="24"/>
+          <w:szCs w:val="24"/>
+          <w:u w:val="single"/>
+        </w:rPr>
+      </w:pPr>
+    </w:p>
+    <w:p>
+      <w:pPr>
+        <w:spacing w:line="240" w:lineRule="auto"/>
+        <w:rPr>
+          <w:rFonts w:asciiTheme="minorHAnsi" w:eastAsia="Times New Roman" w:hAnsiTheme="minorHAnsi" w:cstheme="minorHAnsi"/>
+          <w:b/>
+          <w:bCs/>
+          <w:sz w:val="24"/>
+          <w:szCs w:val="24"/>
+          <w:u w:val="single"/>
+        </w:rPr>
+      </w:pPr>
+    </w:p>
+    <w:p>
+      <w:pPr>
+        <w:spacing w:line="240" w:lineRule="auto"/>
+        <w:rPr>
+          <w:rFonts w:asciiTheme="minorHAnsi" w:eastAsia="Times New Roman" w:hAnsiTheme="minorHAnsi" w:cstheme="minorHAnsi"/>
+          <w:b/>
+          <w:bCs/>
+          <w:sz w:val="24"/>
+          <w:szCs w:val="24"/>
+          <w:u w:val="single"/>
+        </w:rPr>
+      </w:pPr>
+    </w:p>
+    <w:p>
+      <w:pPr>
+        <w:spacing w:line="240" w:lineRule="auto"/>
         <w:jc w:val="center"/>
         <w:rPr>
-          <w:b/>
-          <w:sz w:val="28"/>
-          <w:szCs w:val="28"/>
-        </w:rPr>
-      </w:pPr>
-    </w:p>
-    <w:p>
-      <w:pPr>
-        <w:jc w:val="center"/>
-        <w:rPr>
-          <w:b/>
-          <w:sz w:val="28"/>
-          <w:szCs w:val="28"/>
-        </w:rPr>
-      </w:pPr>
-    </w:p>
-    <w:p>
-      <w:pPr>
-        <w:jc w:val="center"/>
-        <w:rPr>
-          <w:b/>
-          <w:sz w:val="28"/>
-          <w:szCs w:val="28"/>
-        </w:rPr>
-      </w:pPr>
-    </w:p>
-    <w:p>
-      <w:pPr>
-        <w:jc w:val="center"/>
-        <w:rPr>
-          <w:b/>
-          <w:sz w:val="28"/>
-          <w:szCs w:val="28"/>
-        </w:rPr>
-      </w:pPr>
-    </w:p>
-    <w:p>
-      <w:pPr>
-        <w:jc w:val="center"/>
-        <w:rPr>
-          <w:b/>
-          <w:sz w:val="28"/>
-          <w:szCs w:val="28"/>
-        </w:rPr>
-      </w:pPr>
-    </w:p>
-    <w:p>
-      <w:pPr>
-        <w:jc w:val="center"/>
-        <w:rPr>
-          <w:b/>
-          <w:sz w:val="28"/>
-          <w:szCs w:val="28"/>
-        </w:rPr>
-      </w:pPr>
-    </w:p>
-    <w:p>
-      <w:pPr>
-        <w:jc w:val="center"/>
-        <w:rPr>
-          <w:rFonts w:eastAsia="Times New Roman"/>
+          <w:rFonts w:asciiTheme="minorHAnsi" w:eastAsia="Times New Roman" w:hAnsiTheme="minorHAnsi" w:cstheme="minorHAnsi"/>
           <w:b/>
           <w:bCs/>
           <w:sz w:val="28"/>
@@ -1804,7 +2136,7 @@
       </w:pPr>
       <w:r>
         <w:rPr>
-          <w:rFonts w:eastAsia="Times New Roman"/>
+          <w:rFonts w:asciiTheme="minorHAnsi" w:eastAsia="Times New Roman" w:hAnsiTheme="minorHAnsi" w:cstheme="minorHAnsi"/>
           <w:b/>
           <w:bCs/>
           <w:sz w:val="28"/>
@@ -1812,70 +2144,96 @@
           <w:u w:val="single"/>
         </w:rPr>
         <w:lastRenderedPageBreak/>
-        <w:t xml:space="preserve">Journal Entry by Anudeep </w:t>
-      </w:r>
-      <w:proofErr w:type="spellStart"/>
-      <w:r>
-        <w:rPr>
-          <w:rFonts w:eastAsia="Times New Roman"/>
-          <w:b/>
-          <w:bCs/>
-          <w:sz w:val="28"/>
-          <w:szCs w:val="28"/>
-          <w:u w:val="single"/>
-        </w:rPr>
-        <w:t>Rentala</w:t>
-      </w:r>
-      <w:proofErr w:type="spellEnd"/>
-      <w:r>
-        <w:rPr>
-          <w:rFonts w:eastAsia="Times New Roman"/>
-          <w:b/>
-          <w:bCs/>
-          <w:sz w:val="28"/>
-          <w:szCs w:val="28"/>
-          <w:u w:val="single"/>
-        </w:rPr>
-        <w:t xml:space="preserve"> - Feedback</w:t>
-      </w:r>
-    </w:p>
-    <w:p/>
-    <w:p/>
-    <w:p>
-      <w:pPr>
-        <w:rPr>
+        <w:t>Journal Entry by Anudeep Rentala - Feedback</w:t>
+      </w:r>
+    </w:p>
+    <w:p>
+      <w:pPr>
+        <w:spacing w:line="240" w:lineRule="auto"/>
+        <w:rPr>
+          <w:rFonts w:asciiTheme="minorHAnsi" w:hAnsiTheme="minorHAnsi" w:cstheme="minorHAnsi"/>
+          <w:sz w:val="24"/>
+          <w:szCs w:val="24"/>
+        </w:rPr>
+      </w:pPr>
+    </w:p>
+    <w:p>
+      <w:pPr>
+        <w:spacing w:line="240" w:lineRule="auto"/>
+        <w:rPr>
+          <w:rFonts w:asciiTheme="minorHAnsi" w:hAnsiTheme="minorHAnsi" w:cstheme="minorHAnsi"/>
+          <w:sz w:val="24"/>
+          <w:szCs w:val="24"/>
+        </w:rPr>
+      </w:pPr>
+    </w:p>
+    <w:p>
+      <w:pPr>
+        <w:spacing w:line="240" w:lineRule="auto"/>
+        <w:rPr>
+          <w:rFonts w:asciiTheme="minorHAnsi" w:hAnsiTheme="minorHAnsi" w:cstheme="minorHAnsi"/>
           <w:i/>
-        </w:rPr>
-      </w:pPr>
-      <w:r>
+          <w:sz w:val="24"/>
+          <w:szCs w:val="24"/>
+        </w:rPr>
+      </w:pPr>
+      <w:r>
+        <w:rPr>
+          <w:rFonts w:asciiTheme="minorHAnsi" w:hAnsiTheme="minorHAnsi" w:cstheme="minorHAnsi"/>
+          <w:sz w:val="24"/>
+          <w:szCs w:val="24"/>
+        </w:rPr>
         <w:t xml:space="preserve">I have selected </w:t>
       </w:r>
       <w:r>
         <w:rPr>
+          <w:rFonts w:asciiTheme="minorHAnsi" w:hAnsiTheme="minorHAnsi" w:cstheme="minorHAnsi"/>
           <w:i/>
+          <w:sz w:val="24"/>
+          <w:szCs w:val="24"/>
         </w:rPr>
         <w:t>feedback as an extreme programming values for our project and will keep a record of this value throughout the project for our team.</w:t>
       </w:r>
     </w:p>
     <w:p>
       <w:pPr>
-        <w:rPr>
+        <w:spacing w:line="240" w:lineRule="auto"/>
+        <w:rPr>
+          <w:rFonts w:asciiTheme="minorHAnsi" w:hAnsiTheme="minorHAnsi" w:cstheme="minorHAnsi"/>
           <w:i/>
-        </w:rPr>
-      </w:pPr>
-    </w:p>
-    <w:p>
-      <w:r>
-        <w:t>Below</w:t>
-      </w:r>
-      <w:r>
-        <w:t xml:space="preserve"> are some of the things that we as a team, will try and accomplish </w:t>
-      </w:r>
-      <w:r>
-        <w:t>as we go. Fortunately, some of these things have already started to take shape and were visible through our interaction.</w:t>
-      </w:r>
-    </w:p>
-    <w:p/>
+          <w:sz w:val="24"/>
+          <w:szCs w:val="24"/>
+        </w:rPr>
+      </w:pPr>
+    </w:p>
+    <w:p>
+      <w:pPr>
+        <w:spacing w:line="240" w:lineRule="auto"/>
+        <w:rPr>
+          <w:rFonts w:asciiTheme="minorHAnsi" w:hAnsiTheme="minorHAnsi" w:cstheme="minorHAnsi"/>
+          <w:sz w:val="24"/>
+          <w:szCs w:val="24"/>
+        </w:rPr>
+      </w:pPr>
+      <w:r>
+        <w:rPr>
+          <w:rFonts w:asciiTheme="minorHAnsi" w:hAnsiTheme="minorHAnsi" w:cstheme="minorHAnsi"/>
+          <w:sz w:val="24"/>
+          <w:szCs w:val="24"/>
+        </w:rPr>
+        <w:t>Below are some of the things that we as a team, will try and accomplish as we go. Fortunately, some of these things have already started to take shape and were visible through our interaction.</w:t>
+      </w:r>
+    </w:p>
+    <w:p>
+      <w:pPr>
+        <w:spacing w:line="240" w:lineRule="auto"/>
+        <w:rPr>
+          <w:rFonts w:asciiTheme="minorHAnsi" w:hAnsiTheme="minorHAnsi" w:cstheme="minorHAnsi"/>
+          <w:sz w:val="24"/>
+          <w:szCs w:val="24"/>
+        </w:rPr>
+      </w:pPr>
+    </w:p>
     <w:p>
       <w:pPr>
         <w:pStyle w:val="ListParagraph"/>
@@ -1883,12 +2241,32 @@
           <w:ilvl w:val="0"/>
           <w:numId w:val="8"/>
         </w:numPr>
-      </w:pPr>
-      <w:r>
+        <w:spacing w:line="240" w:lineRule="auto"/>
+        <w:rPr>
+          <w:rFonts w:asciiTheme="minorHAnsi" w:hAnsiTheme="minorHAnsi" w:cstheme="minorHAnsi"/>
+          <w:sz w:val="24"/>
+          <w:szCs w:val="24"/>
+        </w:rPr>
+      </w:pPr>
+      <w:r>
+        <w:rPr>
+          <w:rFonts w:asciiTheme="minorHAnsi" w:hAnsiTheme="minorHAnsi" w:cstheme="minorHAnsi"/>
+          <w:sz w:val="24"/>
+          <w:szCs w:val="24"/>
+        </w:rPr>
         <w:t>Our development phases will be iterative, we will rely heavily on peer reviews on code quality and architectural soundness. We will work fast to incorporate these reviews into our code and look for feedback on that. We will not wait for feedback but proactively seek for it from the whole team.</w:t>
       </w:r>
     </w:p>
-    <w:p/>
+    <w:p>
+      <w:pPr>
+        <w:spacing w:line="240" w:lineRule="auto"/>
+        <w:rPr>
+          <w:rFonts w:asciiTheme="minorHAnsi" w:hAnsiTheme="minorHAnsi" w:cstheme="minorHAnsi"/>
+          <w:sz w:val="24"/>
+          <w:szCs w:val="24"/>
+        </w:rPr>
+      </w:pPr>
+    </w:p>
     <w:p>
       <w:pPr>
         <w:pStyle w:val="ListParagraph"/>
@@ -1896,12 +2274,32 @@
           <w:ilvl w:val="0"/>
           <w:numId w:val="8"/>
         </w:numPr>
-      </w:pPr>
-      <w:r>
+        <w:spacing w:line="240" w:lineRule="auto"/>
+        <w:rPr>
+          <w:rFonts w:asciiTheme="minorHAnsi" w:hAnsiTheme="minorHAnsi" w:cstheme="minorHAnsi"/>
+          <w:sz w:val="24"/>
+          <w:szCs w:val="24"/>
+        </w:rPr>
+      </w:pPr>
+      <w:r>
+        <w:rPr>
+          <w:rFonts w:asciiTheme="minorHAnsi" w:hAnsiTheme="minorHAnsi" w:cstheme="minorHAnsi"/>
+          <w:sz w:val="24"/>
+          <w:szCs w:val="24"/>
+        </w:rPr>
         <w:t>As we go along we will be implementing a lot of processes - some of these might work and some might not work. We will not wait to find that out, rather we will schedule periodic sessions to get feedback from all team members on it and keep looking to improve on them. We saw that sometimes our team members end up being late to meetings without prior notification. To curb that, we decided to impose a fun fine of getting coffee for everyone in the meeting to whoever is late to the meeting.</w:t>
       </w:r>
     </w:p>
-    <w:p/>
+    <w:p>
+      <w:pPr>
+        <w:spacing w:line="240" w:lineRule="auto"/>
+        <w:rPr>
+          <w:rFonts w:asciiTheme="minorHAnsi" w:hAnsiTheme="minorHAnsi" w:cstheme="minorHAnsi"/>
+          <w:sz w:val="24"/>
+          <w:szCs w:val="24"/>
+        </w:rPr>
+      </w:pPr>
+    </w:p>
     <w:p>
       <w:pPr>
         <w:pStyle w:val="ListParagraph"/>
@@ -1909,14 +2307,31 @@
           <w:ilvl w:val="0"/>
           <w:numId w:val="8"/>
         </w:numPr>
-      </w:pPr>
-      <w:r>
+        <w:spacing w:line="240" w:lineRule="auto"/>
+        <w:rPr>
+          <w:rFonts w:asciiTheme="minorHAnsi" w:hAnsiTheme="minorHAnsi" w:cstheme="minorHAnsi"/>
+          <w:sz w:val="24"/>
+          <w:szCs w:val="24"/>
+        </w:rPr>
+      </w:pPr>
+      <w:r>
+        <w:rPr>
+          <w:rFonts w:asciiTheme="minorHAnsi" w:hAnsiTheme="minorHAnsi" w:cstheme="minorHAnsi"/>
+          <w:sz w:val="24"/>
+          <w:szCs w:val="24"/>
+        </w:rPr>
         <w:t>We will encourage a culture of feedback in the group and take feedback often. In our first week, I’ve noticed we started doing so on several topics of discussion. Whenever one of us proposes a new process or an idea to improve our team culture or process, everyone contributes to the discussion. Not just in discussions offline but on online forums later when they come up with something.</w:t>
       </w:r>
     </w:p>
     <w:p>
       <w:pPr>
         <w:pStyle w:val="ListParagraph"/>
+        <w:spacing w:line="240" w:lineRule="auto"/>
+        <w:rPr>
+          <w:rFonts w:asciiTheme="minorHAnsi" w:hAnsiTheme="minorHAnsi" w:cstheme="minorHAnsi"/>
+          <w:sz w:val="24"/>
+          <w:szCs w:val="24"/>
+        </w:rPr>
       </w:pPr>
     </w:p>
     <w:p>
@@ -1926,11 +2341,535 @@
           <w:ilvl w:val="0"/>
           <w:numId w:val="8"/>
         </w:numPr>
-      </w:pPr>
-      <w:r>
+        <w:spacing w:line="240" w:lineRule="auto"/>
+        <w:rPr>
+          <w:rFonts w:asciiTheme="minorHAnsi" w:hAnsiTheme="minorHAnsi" w:cstheme="minorHAnsi"/>
+          <w:sz w:val="24"/>
+          <w:szCs w:val="24"/>
+        </w:rPr>
+      </w:pPr>
+      <w:r>
+        <w:rPr>
+          <w:rFonts w:asciiTheme="minorHAnsi" w:hAnsiTheme="minorHAnsi" w:cstheme="minorHAnsi"/>
+          <w:sz w:val="24"/>
+          <w:szCs w:val="24"/>
+        </w:rPr>
         <w:t>We will try and have continuous monitoring and tracking on our backlogs and proactively provide feedback. We will not wait for a backlog to be assigned to an individual, nor will we ignore the backlogs that moved away from an individual. We will take ownership and follow up on them. While still in our first week, there were glimpses of such characteristics in the team. Everyone tried to pick backlogs and see to their resolution, everyone was putting forth their opinion and feedback proactively on backlogs or tasks that were not assigned to them. Such behavior helped us gain a different perspective of things and do better with our tasks.</w:t>
       </w:r>
     </w:p>
+    <w:p>
+      <w:pPr>
+        <w:pStyle w:val="ListParagraph"/>
+        <w:spacing w:line="240" w:lineRule="auto"/>
+        <w:rPr>
+          <w:rFonts w:asciiTheme="minorHAnsi" w:hAnsiTheme="minorHAnsi" w:cstheme="minorHAnsi"/>
+          <w:sz w:val="24"/>
+          <w:szCs w:val="24"/>
+        </w:rPr>
+      </w:pPr>
+    </w:p>
+    <w:p>
+      <w:pPr>
+        <w:spacing w:line="240" w:lineRule="auto"/>
+        <w:rPr>
+          <w:rFonts w:asciiTheme="minorHAnsi" w:hAnsiTheme="minorHAnsi" w:cstheme="minorHAnsi"/>
+          <w:sz w:val="24"/>
+          <w:szCs w:val="24"/>
+        </w:rPr>
+      </w:pPr>
+    </w:p>
+    <w:p>
+      <w:pPr>
+        <w:spacing w:line="240" w:lineRule="auto"/>
+        <w:rPr>
+          <w:rFonts w:asciiTheme="minorHAnsi" w:hAnsiTheme="minorHAnsi" w:cstheme="minorHAnsi"/>
+          <w:sz w:val="24"/>
+          <w:szCs w:val="24"/>
+        </w:rPr>
+      </w:pPr>
+    </w:p>
+    <w:p>
+      <w:pPr>
+        <w:spacing w:line="240" w:lineRule="auto"/>
+        <w:rPr>
+          <w:rFonts w:asciiTheme="minorHAnsi" w:hAnsiTheme="minorHAnsi" w:cstheme="minorHAnsi"/>
+          <w:sz w:val="24"/>
+          <w:szCs w:val="24"/>
+        </w:rPr>
+      </w:pPr>
+    </w:p>
+    <w:p>
+      <w:pPr>
+        <w:spacing w:line="240" w:lineRule="auto"/>
+        <w:rPr>
+          <w:rFonts w:asciiTheme="minorHAnsi" w:hAnsiTheme="minorHAnsi" w:cstheme="minorHAnsi"/>
+          <w:sz w:val="24"/>
+          <w:szCs w:val="24"/>
+        </w:rPr>
+      </w:pPr>
+    </w:p>
+    <w:p>
+      <w:pPr>
+        <w:spacing w:line="240" w:lineRule="auto"/>
+        <w:rPr>
+          <w:rFonts w:asciiTheme="minorHAnsi" w:hAnsiTheme="minorHAnsi" w:cstheme="minorHAnsi"/>
+          <w:sz w:val="24"/>
+          <w:szCs w:val="24"/>
+        </w:rPr>
+      </w:pPr>
+    </w:p>
+    <w:p>
+      <w:pPr>
+        <w:spacing w:line="240" w:lineRule="auto"/>
+        <w:rPr>
+          <w:rFonts w:asciiTheme="minorHAnsi" w:hAnsiTheme="minorHAnsi" w:cstheme="minorHAnsi"/>
+          <w:sz w:val="24"/>
+          <w:szCs w:val="24"/>
+        </w:rPr>
+      </w:pPr>
+    </w:p>
+    <w:p>
+      <w:pPr>
+        <w:spacing w:line="240" w:lineRule="auto"/>
+        <w:rPr>
+          <w:rFonts w:asciiTheme="minorHAnsi" w:hAnsiTheme="minorHAnsi" w:cstheme="minorHAnsi"/>
+          <w:sz w:val="24"/>
+          <w:szCs w:val="24"/>
+        </w:rPr>
+      </w:pPr>
+    </w:p>
+    <w:p>
+      <w:pPr>
+        <w:spacing w:line="240" w:lineRule="auto"/>
+        <w:jc w:val="center"/>
+        <w:rPr>
+          <w:rFonts w:asciiTheme="minorHAnsi" w:hAnsiTheme="minorHAnsi" w:cstheme="minorHAnsi"/>
+          <w:b/>
+          <w:sz w:val="28"/>
+          <w:szCs w:val="28"/>
+          <w:u w:val="single"/>
+        </w:rPr>
+      </w:pPr>
+      <w:r>
+        <w:rPr>
+          <w:rFonts w:asciiTheme="minorHAnsi" w:hAnsiTheme="minorHAnsi" w:cstheme="minorHAnsi"/>
+          <w:b/>
+          <w:sz w:val="28"/>
+          <w:szCs w:val="28"/>
+          <w:u w:val="single"/>
+        </w:rPr>
+        <w:lastRenderedPageBreak/>
+        <w:t>Journal Entry  by Navneet Jain-Communication</w:t>
+      </w:r>
+    </w:p>
+    <w:p>
+      <w:pPr>
+        <w:spacing w:line="240" w:lineRule="auto"/>
+        <w:jc w:val="center"/>
+        <w:rPr>
+          <w:rFonts w:asciiTheme="minorHAnsi" w:hAnsiTheme="minorHAnsi" w:cstheme="minorHAnsi"/>
+          <w:b/>
+          <w:sz w:val="28"/>
+          <w:szCs w:val="28"/>
+          <w:u w:val="single"/>
+        </w:rPr>
+      </w:pPr>
+    </w:p>
+    <w:p>
+      <w:pPr>
+        <w:spacing w:line="240" w:lineRule="auto"/>
+        <w:rPr>
+          <w:rFonts w:asciiTheme="minorHAnsi" w:hAnsiTheme="minorHAnsi" w:cstheme="minorHAnsi"/>
+          <w:sz w:val="24"/>
+          <w:szCs w:val="24"/>
+          <w:shd w:val="clear" w:color="auto" w:fill="FFFFFF"/>
+        </w:rPr>
+      </w:pPr>
+      <w:r>
+        <w:rPr>
+          <w:rFonts w:asciiTheme="minorHAnsi" w:hAnsiTheme="minorHAnsi" w:cstheme="minorHAnsi"/>
+          <w:sz w:val="24"/>
+          <w:szCs w:val="24"/>
+          <w:shd w:val="clear" w:color="auto" w:fill="FFFFFF"/>
+        </w:rPr>
+        <w:t>XP value Communication says “</w:t>
+      </w:r>
+      <w:r>
+        <w:rPr>
+          <w:rFonts w:asciiTheme="minorHAnsi" w:hAnsiTheme="minorHAnsi" w:cstheme="minorHAnsi"/>
+          <w:i/>
+          <w:sz w:val="24"/>
+          <w:szCs w:val="24"/>
+          <w:shd w:val="clear" w:color="auto" w:fill="FFFFFF"/>
+        </w:rPr>
+        <w:t>Everyone is part of the team and we communicate face to face daily. We will work together on everything from requirements to code. We will create the best solution to our problem that we can together</w:t>
+      </w:r>
+      <w:r>
+        <w:rPr>
+          <w:rFonts w:asciiTheme="minorHAnsi" w:hAnsiTheme="minorHAnsi" w:cstheme="minorHAnsi"/>
+          <w:sz w:val="24"/>
+          <w:szCs w:val="24"/>
+          <w:shd w:val="clear" w:color="auto" w:fill="FFFFFF"/>
+        </w:rPr>
+        <w:t>”.</w:t>
+      </w:r>
+    </w:p>
+    <w:p>
+      <w:pPr>
+        <w:spacing w:line="240" w:lineRule="auto"/>
+        <w:rPr>
+          <w:rFonts w:asciiTheme="minorHAnsi" w:hAnsiTheme="minorHAnsi" w:cstheme="minorHAnsi"/>
+          <w:sz w:val="24"/>
+          <w:szCs w:val="24"/>
+          <w:shd w:val="clear" w:color="auto" w:fill="FFFFFF"/>
+        </w:rPr>
+      </w:pPr>
+    </w:p>
+    <w:p>
+      <w:pPr>
+        <w:spacing w:line="240" w:lineRule="auto"/>
+        <w:rPr>
+          <w:rFonts w:asciiTheme="minorHAnsi" w:hAnsiTheme="minorHAnsi" w:cstheme="minorHAnsi"/>
+          <w:sz w:val="24"/>
+          <w:szCs w:val="24"/>
+          <w:shd w:val="clear" w:color="auto" w:fill="FFFFFF"/>
+        </w:rPr>
+      </w:pPr>
+      <w:r>
+        <w:rPr>
+          <w:rFonts w:asciiTheme="minorHAnsi" w:hAnsiTheme="minorHAnsi" w:cstheme="minorHAnsi"/>
+          <w:sz w:val="24"/>
+          <w:szCs w:val="24"/>
+          <w:shd w:val="clear" w:color="auto" w:fill="FFFFFF"/>
+        </w:rPr>
+        <w:t>I have chosen this activity for the project and will make sure that within my team we have a good communication platform for all the members.</w:t>
+      </w:r>
+    </w:p>
+    <w:p>
+      <w:pPr>
+        <w:spacing w:line="240" w:lineRule="auto"/>
+        <w:rPr>
+          <w:rFonts w:asciiTheme="minorHAnsi" w:hAnsiTheme="minorHAnsi" w:cstheme="minorHAnsi"/>
+          <w:sz w:val="24"/>
+          <w:szCs w:val="24"/>
+          <w:shd w:val="clear" w:color="auto" w:fill="FFFFFF"/>
+        </w:rPr>
+      </w:pPr>
+    </w:p>
+    <w:p>
+      <w:pPr>
+        <w:spacing w:line="240" w:lineRule="auto"/>
+        <w:rPr>
+          <w:rFonts w:asciiTheme="minorHAnsi" w:hAnsiTheme="minorHAnsi" w:cstheme="minorHAnsi"/>
+          <w:sz w:val="24"/>
+          <w:szCs w:val="24"/>
+          <w:shd w:val="clear" w:color="auto" w:fill="FFFFFF"/>
+        </w:rPr>
+      </w:pPr>
+      <w:r>
+        <w:rPr>
+          <w:rFonts w:asciiTheme="minorHAnsi" w:hAnsiTheme="minorHAnsi" w:cstheme="minorHAnsi"/>
+          <w:sz w:val="24"/>
+          <w:szCs w:val="24"/>
+          <w:shd w:val="clear" w:color="auto" w:fill="FFFFFF"/>
+        </w:rPr>
+        <w:t>During the first week of the project, I made sure that everyone in the team is well communicated with each other and below are the following steps which we took as a team to fulfill that.</w:t>
+      </w:r>
+    </w:p>
+    <w:p>
+      <w:pPr>
+        <w:pStyle w:val="ListParagraph"/>
+        <w:numPr>
+          <w:ilvl w:val="0"/>
+          <w:numId w:val="9"/>
+        </w:numPr>
+        <w:spacing w:after="160" w:line="240" w:lineRule="auto"/>
+        <w:rPr>
+          <w:rFonts w:asciiTheme="minorHAnsi" w:hAnsiTheme="minorHAnsi" w:cstheme="minorHAnsi"/>
+          <w:sz w:val="24"/>
+          <w:szCs w:val="24"/>
+          <w:shd w:val="clear" w:color="auto" w:fill="FFFFFF"/>
+        </w:rPr>
+      </w:pPr>
+      <w:r>
+        <w:rPr>
+          <w:rFonts w:asciiTheme="minorHAnsi" w:hAnsiTheme="minorHAnsi" w:cstheme="minorHAnsi"/>
+          <w:sz w:val="24"/>
+          <w:szCs w:val="24"/>
+          <w:shd w:val="clear" w:color="auto" w:fill="FFFFFF"/>
+        </w:rPr>
+        <w:t>Project team group was made on Gmail to make sure that each one of us are well connected with each other.</w:t>
+      </w:r>
+    </w:p>
+    <w:p>
+      <w:pPr>
+        <w:pStyle w:val="ListParagraph"/>
+        <w:numPr>
+          <w:ilvl w:val="0"/>
+          <w:numId w:val="9"/>
+        </w:numPr>
+        <w:spacing w:after="160" w:line="240" w:lineRule="auto"/>
+        <w:rPr>
+          <w:rFonts w:asciiTheme="minorHAnsi" w:hAnsiTheme="minorHAnsi" w:cstheme="minorHAnsi"/>
+          <w:sz w:val="24"/>
+          <w:szCs w:val="24"/>
+          <w:shd w:val="clear" w:color="auto" w:fill="FFFFFF"/>
+        </w:rPr>
+      </w:pPr>
+      <w:r>
+        <w:rPr>
+          <w:rFonts w:asciiTheme="minorHAnsi" w:hAnsiTheme="minorHAnsi" w:cstheme="minorHAnsi"/>
+          <w:sz w:val="24"/>
+          <w:szCs w:val="24"/>
+          <w:shd w:val="clear" w:color="auto" w:fill="FFFFFF"/>
+        </w:rPr>
+        <w:t>For the first meeting, I booked a library room and had a one-hour meeting in which we just wanted to know each other. All non-technical talks happened and we came to know about strengths and weaknesses of each other.</w:t>
+      </w:r>
+    </w:p>
+    <w:p>
+      <w:pPr>
+        <w:pStyle w:val="ListParagraph"/>
+        <w:numPr>
+          <w:ilvl w:val="0"/>
+          <w:numId w:val="9"/>
+        </w:numPr>
+        <w:spacing w:after="160" w:line="240" w:lineRule="auto"/>
+        <w:rPr>
+          <w:rFonts w:asciiTheme="minorHAnsi" w:hAnsiTheme="minorHAnsi" w:cstheme="minorHAnsi"/>
+          <w:sz w:val="24"/>
+          <w:szCs w:val="24"/>
+          <w:shd w:val="clear" w:color="auto" w:fill="FFFFFF"/>
+        </w:rPr>
+      </w:pPr>
+      <w:r>
+        <w:rPr>
+          <w:rFonts w:asciiTheme="minorHAnsi" w:hAnsiTheme="minorHAnsi" w:cstheme="minorHAnsi"/>
+          <w:sz w:val="24"/>
+          <w:szCs w:val="24"/>
+          <w:shd w:val="clear" w:color="auto" w:fill="FFFFFF"/>
+        </w:rPr>
+        <w:t>I made sure everyone was communicating with each other by prompting others for their response on some topics which were in discussion.</w:t>
+      </w:r>
+    </w:p>
+    <w:p>
+      <w:pPr>
+        <w:pStyle w:val="ListParagraph"/>
+        <w:numPr>
+          <w:ilvl w:val="0"/>
+          <w:numId w:val="9"/>
+        </w:numPr>
+        <w:spacing w:after="160" w:line="240" w:lineRule="auto"/>
+        <w:rPr>
+          <w:rFonts w:asciiTheme="minorHAnsi" w:hAnsiTheme="minorHAnsi" w:cstheme="minorHAnsi"/>
+          <w:sz w:val="24"/>
+          <w:szCs w:val="24"/>
+          <w:shd w:val="clear" w:color="auto" w:fill="FFFFFF"/>
+        </w:rPr>
+      </w:pPr>
+      <w:r>
+        <w:rPr>
+          <w:rFonts w:asciiTheme="minorHAnsi" w:hAnsiTheme="minorHAnsi" w:cstheme="minorHAnsi"/>
+          <w:sz w:val="24"/>
+          <w:szCs w:val="24"/>
+          <w:shd w:val="clear" w:color="auto" w:fill="FFFFFF"/>
+        </w:rPr>
+        <w:t>As first meeting was just introduction of team members, second meeting was called after two days in which we had some technical talks. This meeting lasted for 90 mins.</w:t>
+      </w:r>
+    </w:p>
+    <w:p>
+      <w:pPr>
+        <w:pStyle w:val="ListParagraph"/>
+        <w:numPr>
+          <w:ilvl w:val="0"/>
+          <w:numId w:val="9"/>
+        </w:numPr>
+        <w:spacing w:after="160" w:line="240" w:lineRule="auto"/>
+        <w:rPr>
+          <w:rFonts w:asciiTheme="minorHAnsi" w:hAnsiTheme="minorHAnsi" w:cstheme="minorHAnsi"/>
+          <w:sz w:val="24"/>
+          <w:szCs w:val="24"/>
+          <w:shd w:val="clear" w:color="auto" w:fill="FFFFFF"/>
+        </w:rPr>
+      </w:pPr>
+      <w:r>
+        <w:rPr>
+          <w:rFonts w:asciiTheme="minorHAnsi" w:hAnsiTheme="minorHAnsi" w:cstheme="minorHAnsi"/>
+          <w:sz w:val="24"/>
+          <w:szCs w:val="24"/>
+          <w:shd w:val="clear" w:color="auto" w:fill="FFFFFF"/>
+        </w:rPr>
+        <w:t xml:space="preserve">In this meeting everyone was made to talk about their knowledge on Greenfoot and Processing </w:t>
+      </w:r>
+      <w:r>
+        <w:rPr>
+          <w:rFonts w:asciiTheme="minorHAnsi" w:hAnsiTheme="minorHAnsi" w:cstheme="minorHAnsi"/>
+          <w:sz w:val="24"/>
+          <w:szCs w:val="24"/>
+          <w:shd w:val="clear" w:color="auto" w:fill="FFFFFF"/>
+        </w:rPr>
+        <w:t>software</w:t>
+      </w:r>
+      <w:r>
+        <w:rPr>
+          <w:rFonts w:asciiTheme="minorHAnsi" w:hAnsiTheme="minorHAnsi" w:cstheme="minorHAnsi"/>
+          <w:sz w:val="24"/>
+          <w:szCs w:val="24"/>
+          <w:shd w:val="clear" w:color="auto" w:fill="FFFFFF"/>
+        </w:rPr>
+        <w:t xml:space="preserve"> and CS unplugged activities were distributed amongst every team member.</w:t>
+      </w:r>
+    </w:p>
+    <w:p>
+      <w:pPr>
+        <w:pStyle w:val="ListParagraph"/>
+        <w:numPr>
+          <w:ilvl w:val="0"/>
+          <w:numId w:val="9"/>
+        </w:numPr>
+        <w:spacing w:after="160" w:line="240" w:lineRule="auto"/>
+        <w:rPr>
+          <w:rFonts w:asciiTheme="minorHAnsi" w:hAnsiTheme="minorHAnsi" w:cstheme="minorHAnsi"/>
+          <w:sz w:val="24"/>
+          <w:szCs w:val="24"/>
+          <w:shd w:val="clear" w:color="auto" w:fill="FFFFFF"/>
+        </w:rPr>
+      </w:pPr>
+      <w:r>
+        <w:rPr>
+          <w:rFonts w:asciiTheme="minorHAnsi" w:hAnsiTheme="minorHAnsi" w:cstheme="minorHAnsi"/>
+          <w:sz w:val="24"/>
+          <w:szCs w:val="24"/>
+          <w:shd w:val="clear" w:color="auto" w:fill="FFFFFF"/>
+        </w:rPr>
+        <w:t>Last meeting was a stand up meeting on Saturday after the class. In this we just decided few things about the weekly submission of the report. This ended in just 15 minutes.</w:t>
+      </w:r>
+    </w:p>
+    <w:p>
+      <w:pPr>
+        <w:spacing w:line="240" w:lineRule="auto"/>
+        <w:rPr>
+          <w:rFonts w:asciiTheme="minorHAnsi" w:hAnsiTheme="minorHAnsi" w:cstheme="minorHAnsi"/>
+          <w:sz w:val="24"/>
+          <w:szCs w:val="24"/>
+          <w:shd w:val="clear" w:color="auto" w:fill="FFFFFF"/>
+        </w:rPr>
+      </w:pPr>
+      <w:r>
+        <w:rPr>
+          <w:rFonts w:asciiTheme="minorHAnsi" w:hAnsiTheme="minorHAnsi" w:cstheme="minorHAnsi"/>
+          <w:sz w:val="24"/>
+          <w:szCs w:val="24"/>
+          <w:shd w:val="clear" w:color="auto" w:fill="FFFFFF"/>
+        </w:rPr>
+        <w:t xml:space="preserve">From now onwards, firstly I would like to continue most of the things which we followed last week and in addition to that there are few steps which I am planning to take for improving the communication within the team. The steps are as </w:t>
+      </w:r>
+      <w:r>
+        <w:rPr>
+          <w:rFonts w:asciiTheme="minorHAnsi" w:hAnsiTheme="minorHAnsi" w:cstheme="minorHAnsi"/>
+          <w:sz w:val="24"/>
+          <w:szCs w:val="24"/>
+          <w:shd w:val="clear" w:color="auto" w:fill="FFFFFF"/>
+        </w:rPr>
+        <w:t>under: -</w:t>
+      </w:r>
+    </w:p>
+    <w:p>
+      <w:pPr>
+        <w:pStyle w:val="ListParagraph"/>
+        <w:numPr>
+          <w:ilvl w:val="0"/>
+          <w:numId w:val="10"/>
+        </w:numPr>
+        <w:spacing w:after="160" w:line="240" w:lineRule="auto"/>
+        <w:rPr>
+          <w:rFonts w:asciiTheme="minorHAnsi" w:hAnsiTheme="minorHAnsi" w:cstheme="minorHAnsi"/>
+          <w:sz w:val="24"/>
+          <w:szCs w:val="24"/>
+          <w:shd w:val="clear" w:color="auto" w:fill="FFFFFF"/>
+        </w:rPr>
+      </w:pPr>
+      <w:r>
+        <w:rPr>
+          <w:rFonts w:asciiTheme="minorHAnsi" w:hAnsiTheme="minorHAnsi" w:cstheme="minorHAnsi"/>
+          <w:sz w:val="24"/>
+          <w:szCs w:val="24"/>
+          <w:shd w:val="clear" w:color="auto" w:fill="FFFFFF"/>
+        </w:rPr>
+        <w:t>I will be setting up webex meetings 3-4 times a week so that we are well connected with each other and share the progress of the project.</w:t>
+      </w:r>
+    </w:p>
+    <w:p>
+      <w:pPr>
+        <w:pStyle w:val="ListParagraph"/>
+        <w:numPr>
+          <w:ilvl w:val="0"/>
+          <w:numId w:val="10"/>
+        </w:numPr>
+        <w:spacing w:after="160" w:line="240" w:lineRule="auto"/>
+        <w:rPr>
+          <w:rFonts w:asciiTheme="minorHAnsi" w:hAnsiTheme="minorHAnsi" w:cstheme="minorHAnsi"/>
+          <w:sz w:val="24"/>
+          <w:szCs w:val="24"/>
+          <w:shd w:val="clear" w:color="auto" w:fill="FFFFFF"/>
+        </w:rPr>
+      </w:pPr>
+      <w:r>
+        <w:rPr>
+          <w:rFonts w:asciiTheme="minorHAnsi" w:hAnsiTheme="minorHAnsi" w:cstheme="minorHAnsi"/>
+          <w:sz w:val="24"/>
+          <w:szCs w:val="24"/>
+          <w:shd w:val="clear" w:color="auto" w:fill="FFFFFF"/>
+        </w:rPr>
+        <w:t>I am planning to restrict face to face meetings only once a week.</w:t>
+      </w:r>
+    </w:p>
+    <w:p>
+      <w:pPr>
+        <w:pStyle w:val="ListParagraph"/>
+        <w:numPr>
+          <w:ilvl w:val="0"/>
+          <w:numId w:val="10"/>
+        </w:numPr>
+        <w:spacing w:after="160" w:line="240" w:lineRule="auto"/>
+        <w:rPr>
+          <w:rFonts w:asciiTheme="minorHAnsi" w:hAnsiTheme="minorHAnsi" w:cstheme="minorHAnsi"/>
+          <w:sz w:val="24"/>
+          <w:szCs w:val="24"/>
+          <w:shd w:val="clear" w:color="auto" w:fill="FFFFFF"/>
+        </w:rPr>
+      </w:pPr>
+      <w:r>
+        <w:rPr>
+          <w:rFonts w:asciiTheme="minorHAnsi" w:hAnsiTheme="minorHAnsi" w:cstheme="minorHAnsi"/>
+          <w:sz w:val="24"/>
+          <w:szCs w:val="24"/>
+          <w:shd w:val="clear" w:color="auto" w:fill="FFFFFF"/>
+        </w:rPr>
+        <w:t>In this Face to Face meeting once a week, each team member will have a time slot to speak about the problems which he or she is facing and will try to solve it as team.</w:t>
+      </w:r>
+    </w:p>
+    <w:p>
+      <w:pPr>
+        <w:spacing w:after="160" w:line="240" w:lineRule="auto"/>
+        <w:rPr>
+          <w:rFonts w:asciiTheme="minorHAnsi" w:hAnsiTheme="minorHAnsi" w:cstheme="minorHAnsi"/>
+          <w:sz w:val="24"/>
+          <w:szCs w:val="24"/>
+          <w:shd w:val="clear" w:color="auto" w:fill="FFFFFF"/>
+        </w:rPr>
+      </w:pPr>
+      <w:r>
+        <w:rPr>
+          <w:rFonts w:asciiTheme="minorHAnsi" w:hAnsiTheme="minorHAnsi" w:cstheme="minorHAnsi"/>
+          <w:sz w:val="24"/>
+          <w:szCs w:val="24"/>
+          <w:shd w:val="clear" w:color="auto" w:fill="FFFFFF"/>
+        </w:rPr>
+        <w:t xml:space="preserve">From individual point of view, I have learned Greenfoot and Processing software this week about read about few of the CS unplugged activities. Once everyone is done with overview of the activities, in the next meeting we will come up with the idea of games that can be drawn and hence will choose one of them. </w:t>
+      </w:r>
+    </w:p>
+    <w:p/>
+    <w:p/>
     <w:p>
       <w:pPr>
         <w:ind w:left="720"/>
@@ -1938,13 +2877,9 @@
       </w:pPr>
     </w:p>
     <w:p>
-      <w:pPr>
-        <w:ind w:left="720"/>
-        <w:contextualSpacing/>
-      </w:pPr>
-    </w:p>
-    <w:p/>
-    <w:p/>
+      <w:bookmarkStart w:id="0" w:name="_GoBack"/>
+      <w:bookmarkEnd w:id="0"/>
+    </w:p>
     <w:sectPr>
       <w:pgSz w:w="12240" w:h="15840"/>
       <w:pgMar w:top="1440" w:right="1440" w:bottom="1440" w:left="1440" w:header="720" w:footer="720" w:gutter="0"/>
@@ -2184,6 +3119,95 @@
     </w:lvl>
   </w:abstractNum>
   <w:abstractNum w:abstractNumId="2" w15:restartNumberingAfterBreak="0">
+    <w:nsid w:val="488E2789"/>
+    <w:multiLevelType w:val="hybridMultilevel"/>
+    <w:tmpl w:val="A1EC72BC"/>
+    <w:lvl w:ilvl="0" w:tplc="0409000F">
+      <w:start w:val="1"/>
+      <w:numFmt w:val="decimal"/>
+      <w:lvlText w:val="%1."/>
+      <w:lvlJc w:val="left"/>
+      <w:pPr>
+        <w:ind w:left="720" w:hanging="360"/>
+      </w:pPr>
+      <w:rPr>
+        <w:rFonts w:hint="default"/>
+      </w:rPr>
+    </w:lvl>
+    <w:lvl w:ilvl="1" w:tplc="04090019" w:tentative="1">
+      <w:start w:val="1"/>
+      <w:numFmt w:val="lowerLetter"/>
+      <w:lvlText w:val="%2."/>
+      <w:lvlJc w:val="left"/>
+      <w:pPr>
+        <w:ind w:left="1440" w:hanging="360"/>
+      </w:pPr>
+    </w:lvl>
+    <w:lvl w:ilvl="2" w:tplc="0409001B" w:tentative="1">
+      <w:start w:val="1"/>
+      <w:numFmt w:val="lowerRoman"/>
+      <w:lvlText w:val="%3."/>
+      <w:lvlJc w:val="right"/>
+      <w:pPr>
+        <w:ind w:left="2160" w:hanging="180"/>
+      </w:pPr>
+    </w:lvl>
+    <w:lvl w:ilvl="3" w:tplc="0409000F" w:tentative="1">
+      <w:start w:val="1"/>
+      <w:numFmt w:val="decimal"/>
+      <w:lvlText w:val="%4."/>
+      <w:lvlJc w:val="left"/>
+      <w:pPr>
+        <w:ind w:left="2880" w:hanging="360"/>
+      </w:pPr>
+    </w:lvl>
+    <w:lvl w:ilvl="4" w:tplc="04090019" w:tentative="1">
+      <w:start w:val="1"/>
+      <w:numFmt w:val="lowerLetter"/>
+      <w:lvlText w:val="%5."/>
+      <w:lvlJc w:val="left"/>
+      <w:pPr>
+        <w:ind w:left="3600" w:hanging="360"/>
+      </w:pPr>
+    </w:lvl>
+    <w:lvl w:ilvl="5" w:tplc="0409001B" w:tentative="1">
+      <w:start w:val="1"/>
+      <w:numFmt w:val="lowerRoman"/>
+      <w:lvlText w:val="%6."/>
+      <w:lvlJc w:val="right"/>
+      <w:pPr>
+        <w:ind w:left="4320" w:hanging="180"/>
+      </w:pPr>
+    </w:lvl>
+    <w:lvl w:ilvl="6" w:tplc="0409000F" w:tentative="1">
+      <w:start w:val="1"/>
+      <w:numFmt w:val="decimal"/>
+      <w:lvlText w:val="%7."/>
+      <w:lvlJc w:val="left"/>
+      <w:pPr>
+        <w:ind w:left="5040" w:hanging="360"/>
+      </w:pPr>
+    </w:lvl>
+    <w:lvl w:ilvl="7" w:tplc="04090019" w:tentative="1">
+      <w:start w:val="1"/>
+      <w:numFmt w:val="lowerLetter"/>
+      <w:lvlText w:val="%8."/>
+      <w:lvlJc w:val="left"/>
+      <w:pPr>
+        <w:ind w:left="5760" w:hanging="360"/>
+      </w:pPr>
+    </w:lvl>
+    <w:lvl w:ilvl="8" w:tplc="0409001B" w:tentative="1">
+      <w:start w:val="1"/>
+      <w:numFmt w:val="lowerRoman"/>
+      <w:lvlText w:val="%9."/>
+      <w:lvlJc w:val="right"/>
+      <w:pPr>
+        <w:ind w:left="6480" w:hanging="180"/>
+      </w:pPr>
+    </w:lvl>
+  </w:abstractNum>
+  <w:abstractNum w:abstractNumId="3" w15:restartNumberingAfterBreak="0">
     <w:nsid w:val="4D644869"/>
     <w:multiLevelType w:val="hybridMultilevel"/>
     <w:tmpl w:val="59FEDE86"/>
@@ -2296,7 +3320,7 @@
       </w:rPr>
     </w:lvl>
   </w:abstractNum>
-  <w:abstractNum w:abstractNumId="3" w15:restartNumberingAfterBreak="0">
+  <w:abstractNum w:abstractNumId="4" w15:restartNumberingAfterBreak="0">
     <w:nsid w:val="57CD0911"/>
     <w:multiLevelType w:val="hybridMultilevel"/>
     <w:tmpl w:val="D660C5EC"/>
@@ -2385,7 +3409,7 @@
       </w:pPr>
     </w:lvl>
   </w:abstractNum>
-  <w:abstractNum w:abstractNumId="4" w15:restartNumberingAfterBreak="0">
+  <w:abstractNum w:abstractNumId="5" w15:restartNumberingAfterBreak="0">
     <w:nsid w:val="5C986C6E"/>
     <w:multiLevelType w:val="multilevel"/>
     <w:tmpl w:val="0E0C5112"/>
@@ -2498,7 +3522,96 @@
       </w:rPr>
     </w:lvl>
   </w:abstractNum>
-  <w:abstractNum w:abstractNumId="5" w15:restartNumberingAfterBreak="0">
+  <w:abstractNum w:abstractNumId="6" w15:restartNumberingAfterBreak="0">
+    <w:nsid w:val="5FAD48A5"/>
+    <w:multiLevelType w:val="hybridMultilevel"/>
+    <w:tmpl w:val="34D2EB46"/>
+    <w:lvl w:ilvl="0" w:tplc="0409000F">
+      <w:start w:val="1"/>
+      <w:numFmt w:val="decimal"/>
+      <w:lvlText w:val="%1."/>
+      <w:lvlJc w:val="left"/>
+      <w:pPr>
+        <w:ind w:left="720" w:hanging="360"/>
+      </w:pPr>
+      <w:rPr>
+        <w:rFonts w:hint="default"/>
+      </w:rPr>
+    </w:lvl>
+    <w:lvl w:ilvl="1" w:tplc="04090019" w:tentative="1">
+      <w:start w:val="1"/>
+      <w:numFmt w:val="lowerLetter"/>
+      <w:lvlText w:val="%2."/>
+      <w:lvlJc w:val="left"/>
+      <w:pPr>
+        <w:ind w:left="1440" w:hanging="360"/>
+      </w:pPr>
+    </w:lvl>
+    <w:lvl w:ilvl="2" w:tplc="0409001B" w:tentative="1">
+      <w:start w:val="1"/>
+      <w:numFmt w:val="lowerRoman"/>
+      <w:lvlText w:val="%3."/>
+      <w:lvlJc w:val="right"/>
+      <w:pPr>
+        <w:ind w:left="2160" w:hanging="180"/>
+      </w:pPr>
+    </w:lvl>
+    <w:lvl w:ilvl="3" w:tplc="0409000F" w:tentative="1">
+      <w:start w:val="1"/>
+      <w:numFmt w:val="decimal"/>
+      <w:lvlText w:val="%4."/>
+      <w:lvlJc w:val="left"/>
+      <w:pPr>
+        <w:ind w:left="2880" w:hanging="360"/>
+      </w:pPr>
+    </w:lvl>
+    <w:lvl w:ilvl="4" w:tplc="04090019" w:tentative="1">
+      <w:start w:val="1"/>
+      <w:numFmt w:val="lowerLetter"/>
+      <w:lvlText w:val="%5."/>
+      <w:lvlJc w:val="left"/>
+      <w:pPr>
+        <w:ind w:left="3600" w:hanging="360"/>
+      </w:pPr>
+    </w:lvl>
+    <w:lvl w:ilvl="5" w:tplc="0409001B" w:tentative="1">
+      <w:start w:val="1"/>
+      <w:numFmt w:val="lowerRoman"/>
+      <w:lvlText w:val="%6."/>
+      <w:lvlJc w:val="right"/>
+      <w:pPr>
+        <w:ind w:left="4320" w:hanging="180"/>
+      </w:pPr>
+    </w:lvl>
+    <w:lvl w:ilvl="6" w:tplc="0409000F" w:tentative="1">
+      <w:start w:val="1"/>
+      <w:numFmt w:val="decimal"/>
+      <w:lvlText w:val="%7."/>
+      <w:lvlJc w:val="left"/>
+      <w:pPr>
+        <w:ind w:left="5040" w:hanging="360"/>
+      </w:pPr>
+    </w:lvl>
+    <w:lvl w:ilvl="7" w:tplc="04090019" w:tentative="1">
+      <w:start w:val="1"/>
+      <w:numFmt w:val="lowerLetter"/>
+      <w:lvlText w:val="%8."/>
+      <w:lvlJc w:val="left"/>
+      <w:pPr>
+        <w:ind w:left="5760" w:hanging="360"/>
+      </w:pPr>
+    </w:lvl>
+    <w:lvl w:ilvl="8" w:tplc="0409001B" w:tentative="1">
+      <w:start w:val="1"/>
+      <w:numFmt w:val="lowerRoman"/>
+      <w:lvlText w:val="%9."/>
+      <w:lvlJc w:val="right"/>
+      <w:pPr>
+        <w:ind w:left="6480" w:hanging="180"/>
+      </w:pPr>
+    </w:lvl>
+  </w:abstractNum>
+  <w:abstractNum w:abstractNumId="7" w15:restartNumberingAfterBreak="0">
     <w:nsid w:val="738A40B6"/>
     <w:multiLevelType w:val="multilevel"/>
     <w:tmpl w:val="9B442E76"/>
@@ -2611,7 +3724,7 @@
       </w:rPr>
     </w:lvl>
   </w:abstractNum>
-  <w:abstractNum w:abstractNumId="6" w15:restartNumberingAfterBreak="0">
+  <w:abstractNum w:abstractNumId="8" w15:restartNumberingAfterBreak="0">
     <w:nsid w:val="7C477ADA"/>
     <w:multiLevelType w:val="multilevel"/>
     <w:tmpl w:val="7B304C44"/>
@@ -2724,7 +3837,7 @@
       </w:pPr>
     </w:lvl>
   </w:abstractNum>
-  <w:abstractNum w:abstractNumId="7" w15:restartNumberingAfterBreak="0">
+  <w:abstractNum w:abstractNumId="9" w15:restartNumberingAfterBreak="0">
     <w:nsid w:val="7E6C436B"/>
     <w:multiLevelType w:val="hybridMultilevel"/>
     <w:tmpl w:val="4BA0B4A0"/>
@@ -2838,28 +3951,34 @@
     </w:lvl>
   </w:abstractNum>
   <w:num w:numId="1">
-    <w:abstractNumId w:val="5"/>
+    <w:abstractNumId w:val="7"/>
   </w:num>
   <w:num w:numId="2">
-    <w:abstractNumId w:val="4"/>
+    <w:abstractNumId w:val="5"/>
   </w:num>
   <w:num w:numId="3">
     <w:abstractNumId w:val="0"/>
   </w:num>
   <w:num w:numId="4">
-    <w:abstractNumId w:val="6"/>
+    <w:abstractNumId w:val="8"/>
   </w:num>
   <w:num w:numId="5">
-    <w:abstractNumId w:val="7"/>
+    <w:abstractNumId w:val="9"/>
   </w:num>
   <w:num w:numId="6">
-    <w:abstractNumId w:val="2"/>
+    <w:abstractNumId w:val="3"/>
   </w:num>
   <w:num w:numId="7">
     <w:abstractNumId w:val="1"/>
   </w:num>
   <w:num w:numId="8">
-    <w:abstractNumId w:val="3"/>
+    <w:abstractNumId w:val="4"/>
+  </w:num>
+  <w:num w:numId="9">
+    <w:abstractNumId w:val="6"/>
+  </w:num>
+  <w:num w:numId="10">
+    <w:abstractNumId w:val="2"/>
   </w:num>
 </w:numbering>
 </file>

</xml_diff>